<commit_message>
class and object upload
</commit_message>
<xml_diff>
--- a/diagrams/data-types-memory.docx
+++ b/diagrams/data-types-memory.docx
@@ -12,18 +12,94 @@
         <mc:AlternateContent>
           <mc:Choice Requires="wps">
             <w:drawing>
-              <wp:anchor distT="0" distB="0" distL="114300" distR="114300" simplePos="0" relativeHeight="251678720" behindDoc="0" locked="0" layoutInCell="1" allowOverlap="1" wp14:anchorId="04F91EFE" wp14:editId="287CAF0A">
+              <wp:anchor distT="0" distB="0" distL="114300" distR="114300" simplePos="0" relativeHeight="251696128" behindDoc="0" locked="0" layoutInCell="1" allowOverlap="1" wp14:anchorId="5F5B48C0" wp14:editId="51A8B05C">
                 <wp:simplePos x="0" y="0"/>
                 <wp:positionH relativeFrom="column">
-                  <wp:posOffset>1061720</wp:posOffset>
+                  <wp:posOffset>2372360</wp:posOffset>
                 </wp:positionH>
                 <wp:positionV relativeFrom="paragraph">
-                  <wp:posOffset>1259840</wp:posOffset>
+                  <wp:posOffset>1097280</wp:posOffset>
                 </wp:positionV>
-                <wp:extent cx="1285240" cy="299720"/>
-                <wp:effectExtent l="0" t="0" r="10160" b="24130"/>
+                <wp:extent cx="381000" cy="187960"/>
+                <wp:effectExtent l="0" t="38100" r="57150" b="21590"/>
                 <wp:wrapNone/>
-                <wp:docPr id="15" name="Text Box 15"/>
+                <wp:docPr id="37" name="Straight Arrow Connector 37"/>
+                <wp:cNvGraphicFramePr/>
+                <a:graphic xmlns:a="http://schemas.openxmlformats.org/drawingml/2006/main">
+                  <a:graphicData uri="http://schemas.microsoft.com/office/word/2010/wordprocessingShape">
+                    <wps:wsp>
+                      <wps:cNvCnPr/>
+                      <wps:spPr>
+                        <a:xfrm flipV="1">
+                          <a:off x="0" y="0"/>
+                          <a:ext cx="381000" cy="187960"/>
+                        </a:xfrm>
+                        <a:prstGeom prst="straightConnector1">
+                          <a:avLst/>
+                        </a:prstGeom>
+                        <a:ln>
+                          <a:solidFill>
+                            <a:schemeClr val="tx1"/>
+                          </a:solidFill>
+                          <a:tailEnd type="triangle"/>
+                        </a:ln>
+                      </wps:spPr>
+                      <wps:style>
+                        <a:lnRef idx="1">
+                          <a:schemeClr val="accent1"/>
+                        </a:lnRef>
+                        <a:fillRef idx="0">
+                          <a:schemeClr val="accent1"/>
+                        </a:fillRef>
+                        <a:effectRef idx="0">
+                          <a:schemeClr val="accent1"/>
+                        </a:effectRef>
+                        <a:fontRef idx="minor">
+                          <a:schemeClr val="tx1"/>
+                        </a:fontRef>
+                      </wps:style>
+                      <wps:bodyPr/>
+                    </wps:wsp>
+                  </a:graphicData>
+                </a:graphic>
+                <wp14:sizeRelH relativeFrom="margin">
+                  <wp14:pctWidth>0</wp14:pctWidth>
+                </wp14:sizeRelH>
+                <wp14:sizeRelV relativeFrom="margin">
+                  <wp14:pctHeight>0</wp14:pctHeight>
+                </wp14:sizeRelV>
+              </wp:anchor>
+            </w:drawing>
+          </mc:Choice>
+          <mc:Fallback>
+            <w:pict>
+              <v:shapetype w14:anchorId="149915D0" id="_x0000_t32" coordsize="21600,21600" o:spt="32" o:oned="t" path="m,l21600,21600e" filled="f">
+                <v:path arrowok="t" fillok="f" o:connecttype="none"/>
+                <o:lock v:ext="edit" shapetype="t"/>
+              </v:shapetype>
+              <v:shape id="Straight Arrow Connector 37" o:spid="_x0000_s1026" type="#_x0000_t32" style="position:absolute;margin-left:186.8pt;margin-top:86.4pt;width:30pt;height:14.8pt;flip:y;z-index:251696128;visibility:visible;mso-wrap-style:square;mso-width-percent:0;mso-height-percent:0;mso-wrap-distance-left:9pt;mso-wrap-distance-top:0;mso-wrap-distance-right:9pt;mso-wrap-distance-bottom:0;mso-position-horizontal:absolute;mso-position-horizontal-relative:text;mso-position-vertical:absolute;mso-position-vertical-relative:text;mso-width-percent:0;mso-height-percent:0;mso-width-relative:margin;mso-height-relative:margin" o:gfxdata="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" strokecolor="black [3213]" strokeweight=".5pt">
+                <v:stroke endarrow="block" joinstyle="miter"/>
+              </v:shape>
+            </w:pict>
+          </mc:Fallback>
+        </mc:AlternateContent>
+      </w:r>
+      <w:r>
+        <mc:AlternateContent>
+          <mc:Choice Requires="wps">
+            <w:drawing>
+              <wp:anchor distT="0" distB="0" distL="114300" distR="114300" simplePos="0" relativeHeight="251698176" behindDoc="0" locked="0" layoutInCell="1" allowOverlap="1" wp14:anchorId="601FA78C" wp14:editId="585CCF2B">
+                <wp:simplePos x="0" y="0"/>
+                <wp:positionH relativeFrom="column">
+                  <wp:posOffset>1026160</wp:posOffset>
+                </wp:positionH>
+                <wp:positionV relativeFrom="paragraph">
+                  <wp:posOffset>1214120</wp:posOffset>
+                </wp:positionV>
+                <wp:extent cx="1320800" cy="304800"/>
+                <wp:effectExtent l="0" t="0" r="12700" b="19050"/>
+                <wp:wrapNone/>
+                <wp:docPr id="46" name="Text Box 46"/>
                 <wp:cNvGraphicFramePr/>
                 <a:graphic xmlns:a="http://schemas.openxmlformats.org/drawingml/2006/main">
                   <a:graphicData uri="http://schemas.microsoft.com/office/word/2010/wordprocessingShape">
@@ -32,16 +108,13 @@
                       <wps:spPr>
                         <a:xfrm>
                           <a:off x="0" y="0"/>
-                          <a:ext cx="1285240" cy="299720"/>
+                          <a:ext cx="1320800" cy="304800"/>
                         </a:xfrm>
                         <a:prstGeom prst="rect">
                           <a:avLst/>
                         </a:prstGeom>
                         <a:solidFill>
-                          <a:schemeClr val="tx2">
-                            <a:lumMod val="40000"/>
-                            <a:lumOff val="60000"/>
-                          </a:schemeClr>
+                          <a:schemeClr val="lt1"/>
                         </a:solidFill>
                         <a:ln w="6350">
                           <a:solidFill>
@@ -53,13 +126,8 @@
                         <w:txbxContent>
                           <w:p>
                             <w:r>
-                              <w:t xml:space="preserve">? </w:t>
+                              <w:t>Reference of object</w:t>
                             </w:r>
-                            <w:proofErr w:type="spellStart"/>
-                            <w:r>
-                              <w:t>objRef</w:t>
-                            </w:r>
-                            <w:proofErr w:type="spellEnd"/>
                           </w:p>
                         </w:txbxContent>
                       </wps:txbx>
@@ -83,20 +151,132 @@
           </mc:Choice>
           <mc:Fallback>
             <w:pict>
-              <v:shapetype w14:anchorId="04F91EFE" id="_x0000_t202" coordsize="21600,21600" o:spt="202" path="m,l,21600r21600,l21600,xe">
+              <v:shapetype w14:anchorId="601FA78C" id="_x0000_t202" coordsize="21600,21600" o:spt="202" path="m,l,21600r21600,l21600,xe">
                 <v:stroke joinstyle="miter"/>
                 <v:path gradientshapeok="t" o:connecttype="rect"/>
               </v:shapetype>
-              <v:shape id="Text Box 15" o:spid="_x0000_s1026" type="#_x0000_t202" style="position:absolute;margin-left:83.6pt;margin-top:99.2pt;width:101.2pt;height:23.6pt;z-index:251678720;visibility:visible;mso-wrap-style:square;mso-width-percent:0;mso-height-percent:0;mso-wrap-distance-left:9pt;mso-wrap-distance-top:0;mso-wrap-distance-right:9pt;mso-wrap-distance-bottom:0;mso-position-horizontal:absolute;mso-position-horizontal-relative:text;mso-position-vertical:absolute;mso-position-vertical-relative:text;mso-width-percent:0;mso-height-percent:0;mso-width-relative:margin;mso-height-relative:margin;v-text-anchor:top" o:gfxdata="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" fillcolor="#acb9ca [1311]" strokeweight=".5pt">
+              <v:shape id="Text Box 46" o:spid="_x0000_s1026" type="#_x0000_t202" style="position:absolute;margin-left:80.8pt;margin-top:95.6pt;width:104pt;height:24pt;z-index:251698176;visibility:visible;mso-wrap-style:square;mso-width-percent:0;mso-height-percent:0;mso-wrap-distance-left:9pt;mso-wrap-distance-top:0;mso-wrap-distance-right:9pt;mso-wrap-distance-bottom:0;mso-position-horizontal:absolute;mso-position-horizontal-relative:text;mso-position-vertical:absolute;mso-position-vertical-relative:text;mso-width-percent:0;mso-height-percent:0;mso-width-relative:margin;mso-height-relative:margin;v-text-anchor:top" o:gfxdata="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" fillcolor="white [3201]" strokeweight=".5pt">
                 <v:textbox>
                   <w:txbxContent>
                     <w:p>
                       <w:r>
-                        <w:t xml:space="preserve">? </w:t>
+                        <w:t>Reference of object</w:t>
                       </w:r>
+                    </w:p>
+                  </w:txbxContent>
+                </v:textbox>
+              </v:shape>
+            </w:pict>
+          </mc:Fallback>
+        </mc:AlternateContent>
+      </w:r>
+      <w:r>
+        <mc:AlternateContent>
+          <mc:Choice Requires="wps">
+            <w:drawing>
+              <wp:anchor distT="0" distB="0" distL="114300" distR="114300" simplePos="0" relativeHeight="251699200" behindDoc="0" locked="0" layoutInCell="1" allowOverlap="1" wp14:anchorId="70BA91E6" wp14:editId="2FD78CEA">
+                <wp:simplePos x="0" y="0"/>
+                <wp:positionH relativeFrom="column">
+                  <wp:posOffset>-279400</wp:posOffset>
+                </wp:positionH>
+                <wp:positionV relativeFrom="paragraph">
+                  <wp:posOffset>1198880</wp:posOffset>
+                </wp:positionV>
+                <wp:extent cx="1285240" cy="299720"/>
+                <wp:effectExtent l="0" t="0" r="10160" b="24130"/>
+                <wp:wrapNone/>
+                <wp:docPr id="47" name="Text Box 47"/>
+                <wp:cNvGraphicFramePr/>
+                <a:graphic xmlns:a="http://schemas.openxmlformats.org/drawingml/2006/main">
+                  <a:graphicData uri="http://schemas.microsoft.com/office/word/2010/wordprocessingShape">
+                    <wps:wsp>
+                      <wps:cNvSpPr txBox="1"/>
+                      <wps:spPr>
+                        <a:xfrm>
+                          <a:off x="0" y="0"/>
+                          <a:ext cx="1285240" cy="299720"/>
+                        </a:xfrm>
+                        <a:prstGeom prst="rect">
+                          <a:avLst/>
+                        </a:prstGeom>
+                        <a:solidFill>
+                          <a:schemeClr val="tx2">
+                            <a:lumMod val="40000"/>
+                            <a:lumOff val="60000"/>
+                          </a:schemeClr>
+                        </a:solidFill>
+                        <a:ln w="6350">
+                          <a:solidFill>
+                            <a:prstClr val="black"/>
+                          </a:solidFill>
+                        </a:ln>
+                      </wps:spPr>
+                      <wps:txbx>
+                        <w:txbxContent>
+                          <w:p>
+                            <w:pPr>
+                              <w:rPr>
+                                <w:b/>
+                              </w:rPr>
+                            </w:pPr>
+                            <w:proofErr w:type="spellStart"/>
+                            <w:r>
+                              <w:rPr>
+                                <w:b/>
+                              </w:rPr>
+                              <w:t>karthik</w:t>
+                            </w:r>
+                            <w:r>
+                              <w:rPr>
+                                <w:b/>
+                              </w:rPr>
+                              <w:t>PersonRef</w:t>
+                            </w:r>
+                            <w:proofErr w:type="spellEnd"/>
+                          </w:p>
+                        </w:txbxContent>
+                      </wps:txbx>
+                      <wps:bodyPr rot="0" spcFirstLastPara="0" vertOverflow="overflow" horzOverflow="overflow" vert="horz" wrap="square" lIns="91440" tIns="45720" rIns="91440" bIns="45720" numCol="1" spcCol="0" rtlCol="0" fromWordArt="0" anchor="t" anchorCtr="0" forceAA="0" compatLnSpc="1">
+                        <a:prstTxWarp prst="textNoShape">
+                          <a:avLst/>
+                        </a:prstTxWarp>
+                        <a:noAutofit/>
+                      </wps:bodyPr>
+                    </wps:wsp>
+                  </a:graphicData>
+                </a:graphic>
+                <wp14:sizeRelH relativeFrom="margin">
+                  <wp14:pctWidth>0</wp14:pctWidth>
+                </wp14:sizeRelH>
+                <wp14:sizeRelV relativeFrom="margin">
+                  <wp14:pctHeight>0</wp14:pctHeight>
+                </wp14:sizeRelV>
+              </wp:anchor>
+            </w:drawing>
+          </mc:Choice>
+          <mc:Fallback>
+            <w:pict>
+              <v:shape w14:anchorId="70BA91E6" id="Text Box 47" o:spid="_x0000_s1027" type="#_x0000_t202" style="position:absolute;margin-left:-22pt;margin-top:94.4pt;width:101.2pt;height:23.6pt;z-index:251699200;visibility:visible;mso-wrap-style:square;mso-width-percent:0;mso-height-percent:0;mso-wrap-distance-left:9pt;mso-wrap-distance-top:0;mso-wrap-distance-right:9pt;mso-wrap-distance-bottom:0;mso-position-horizontal:absolute;mso-position-horizontal-relative:text;mso-position-vertical:absolute;mso-position-vertical-relative:text;mso-width-percent:0;mso-height-percent:0;mso-width-relative:margin;mso-height-relative:margin;v-text-anchor:top" o:gfxdata="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" fillcolor="#acb9ca [1311]" strokeweight=".5pt">
+                <v:textbox>
+                  <w:txbxContent>
+                    <w:p>
+                      <w:pPr>
+                        <w:rPr>
+                          <w:b/>
+                        </w:rPr>
+                      </w:pPr>
                       <w:proofErr w:type="spellStart"/>
                       <w:r>
-                        <w:t>objRef</w:t>
+                        <w:rPr>
+                          <w:b/>
+                        </w:rPr>
+                        <w:t>karthik</w:t>
+                      </w:r>
+                      <w:r>
+                        <w:rPr>
+                          <w:b/>
+                        </w:rPr>
+                        <w:t>PersonRef</w:t>
                       </w:r>
                       <w:proofErr w:type="spellEnd"/>
                     </w:p>
@@ -114,7 +294,1300 @@
         <mc:AlternateContent>
           <mc:Choice Requires="wps">
             <w:drawing>
-              <wp:anchor distT="0" distB="0" distL="114300" distR="114300" simplePos="0" relativeHeight="251661312" behindDoc="0" locked="0" layoutInCell="1" allowOverlap="1" wp14:anchorId="40CB7BB9" wp14:editId="2528C790">
+              <wp:anchor distT="0" distB="0" distL="114300" distR="114300" simplePos="0" relativeHeight="251695104" behindDoc="0" locked="0" layoutInCell="1" allowOverlap="1" wp14:anchorId="6090EFF9" wp14:editId="079DBCB6">
+                <wp:simplePos x="0" y="0"/>
+                <wp:positionH relativeFrom="column">
+                  <wp:posOffset>4439920</wp:posOffset>
+                </wp:positionH>
+                <wp:positionV relativeFrom="paragraph">
+                  <wp:posOffset>1488440</wp:posOffset>
+                </wp:positionV>
+                <wp:extent cx="1366520" cy="320040"/>
+                <wp:effectExtent l="0" t="0" r="24130" b="22860"/>
+                <wp:wrapNone/>
+                <wp:docPr id="36" name="Text Box 36"/>
+                <wp:cNvGraphicFramePr/>
+                <a:graphic xmlns:a="http://schemas.openxmlformats.org/drawingml/2006/main">
+                  <a:graphicData uri="http://schemas.microsoft.com/office/word/2010/wordprocessingShape">
+                    <wps:wsp>
+                      <wps:cNvSpPr txBox="1"/>
+                      <wps:spPr>
+                        <a:xfrm>
+                          <a:off x="0" y="0"/>
+                          <a:ext cx="1366520" cy="320040"/>
+                        </a:xfrm>
+                        <a:prstGeom prst="rect">
+                          <a:avLst/>
+                        </a:prstGeom>
+                        <a:solidFill>
+                          <a:schemeClr val="accent4">
+                            <a:lumMod val="60000"/>
+                            <a:lumOff val="40000"/>
+                          </a:schemeClr>
+                        </a:solidFill>
+                        <a:ln w="6350">
+                          <a:solidFill>
+                            <a:prstClr val="black"/>
+                          </a:solidFill>
+                        </a:ln>
+                      </wps:spPr>
+                      <wps:txbx>
+                        <w:txbxContent>
+                          <w:p>
+                            <w:r>
+                              <w:t>Next Object Pointer</w:t>
+                            </w:r>
+                          </w:p>
+                        </w:txbxContent>
+                      </wps:txbx>
+                      <wps:bodyPr rot="0" spcFirstLastPara="0" vertOverflow="overflow" horzOverflow="overflow" vert="horz" wrap="square" lIns="91440" tIns="45720" rIns="91440" bIns="45720" numCol="1" spcCol="0" rtlCol="0" fromWordArt="0" anchor="t" anchorCtr="0" forceAA="0" compatLnSpc="1">
+                        <a:prstTxWarp prst="textNoShape">
+                          <a:avLst/>
+                        </a:prstTxWarp>
+                        <a:noAutofit/>
+                      </wps:bodyPr>
+                    </wps:wsp>
+                  </a:graphicData>
+                </a:graphic>
+                <wp14:sizeRelH relativeFrom="margin">
+                  <wp14:pctWidth>0</wp14:pctWidth>
+                </wp14:sizeRelH>
+              </wp:anchor>
+            </w:drawing>
+          </mc:Choice>
+          <mc:Fallback>
+            <w:pict>
+              <v:shape w14:anchorId="6090EFF9" id="Text Box 36" o:spid="_x0000_s1028" type="#_x0000_t202" style="position:absolute;margin-left:349.6pt;margin-top:117.2pt;width:107.6pt;height:25.2pt;z-index:251695104;visibility:visible;mso-wrap-style:square;mso-width-percent:0;mso-wrap-distance-left:9pt;mso-wrap-distance-top:0;mso-wrap-distance-right:9pt;mso-wrap-distance-bottom:0;mso-position-horizontal:absolute;mso-position-horizontal-relative:text;mso-position-vertical:absolute;mso-position-vertical-relative:text;mso-width-percent:0;mso-width-relative:margin;v-text-anchor:top" o:gfxdata="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" fillcolor="#ffd966 [1943]" strokeweight=".5pt">
+                <v:textbox>
+                  <w:txbxContent>
+                    <w:p>
+                      <w:r>
+                        <w:t>Next Object Pointer</w:t>
+                      </w:r>
+                    </w:p>
+                  </w:txbxContent>
+                </v:textbox>
+              </v:shape>
+            </w:pict>
+          </mc:Fallback>
+        </mc:AlternateContent>
+      </w:r>
+      <w:r>
+        <w:rPr>
+          <w:noProof/>
+        </w:rPr>
+        <mc:AlternateContent>
+          <mc:Choice Requires="wps">
+            <w:drawing>
+              <wp:anchor distT="0" distB="0" distL="114300" distR="114300" simplePos="0" relativeHeight="251694080" behindDoc="0" locked="0" layoutInCell="1" allowOverlap="1" wp14:anchorId="2AD964ED" wp14:editId="01467818">
+                <wp:simplePos x="0" y="0"/>
+                <wp:positionH relativeFrom="column">
+                  <wp:posOffset>4373880</wp:posOffset>
+                </wp:positionH>
+                <wp:positionV relativeFrom="paragraph">
+                  <wp:posOffset>1905000</wp:posOffset>
+                </wp:positionV>
+                <wp:extent cx="746760" cy="15240"/>
+                <wp:effectExtent l="38100" t="57150" r="0" b="99060"/>
+                <wp:wrapNone/>
+                <wp:docPr id="35" name="Straight Arrow Connector 35"/>
+                <wp:cNvGraphicFramePr/>
+                <a:graphic xmlns:a="http://schemas.openxmlformats.org/drawingml/2006/main">
+                  <a:graphicData uri="http://schemas.microsoft.com/office/word/2010/wordprocessingShape">
+                    <wps:wsp>
+                      <wps:cNvCnPr/>
+                      <wps:spPr>
+                        <a:xfrm flipH="1">
+                          <a:off x="0" y="0"/>
+                          <a:ext cx="746760" cy="15240"/>
+                        </a:xfrm>
+                        <a:prstGeom prst="straightConnector1">
+                          <a:avLst/>
+                        </a:prstGeom>
+                        <a:ln>
+                          <a:tailEnd type="triangle"/>
+                        </a:ln>
+                      </wps:spPr>
+                      <wps:style>
+                        <a:lnRef idx="1">
+                          <a:schemeClr val="accent1"/>
+                        </a:lnRef>
+                        <a:fillRef idx="0">
+                          <a:schemeClr val="accent1"/>
+                        </a:fillRef>
+                        <a:effectRef idx="0">
+                          <a:schemeClr val="accent1"/>
+                        </a:effectRef>
+                        <a:fontRef idx="minor">
+                          <a:schemeClr val="tx1"/>
+                        </a:fontRef>
+                      </wps:style>
+                      <wps:bodyPr/>
+                    </wps:wsp>
+                  </a:graphicData>
+                </a:graphic>
+              </wp:anchor>
+            </w:drawing>
+          </mc:Choice>
+          <mc:Fallback>
+            <w:pict>
+              <v:shape w14:anchorId="356DE795" id="Straight Arrow Connector 35" o:spid="_x0000_s1026" type="#_x0000_t32" style="position:absolute;margin-left:344.4pt;margin-top:150pt;width:58.8pt;height:1.2pt;flip:x;z-index:251694080;visibility:visible;mso-wrap-style:square;mso-wrap-distance-left:9pt;mso-wrap-distance-top:0;mso-wrap-distance-right:9pt;mso-wrap-distance-bottom:0;mso-position-horizontal:absolute;mso-position-horizontal-relative:text;mso-position-vertical:absolute;mso-position-vertical-relative:text" o:gfxdata="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" strokecolor="#4472c4 [3204]" strokeweight=".5pt">
+                <v:stroke endarrow="block" joinstyle="miter"/>
+              </v:shape>
+            </w:pict>
+          </mc:Fallback>
+        </mc:AlternateContent>
+      </w:r>
+      <w:r>
+        <w:rPr>
+          <w:noProof/>
+        </w:rPr>
+        <mc:AlternateContent>
+          <mc:Choice Requires="wps">
+            <w:drawing>
+              <wp:anchor distT="0" distB="0" distL="114300" distR="114300" simplePos="0" relativeHeight="251693056" behindDoc="0" locked="0" layoutInCell="1" allowOverlap="1" wp14:anchorId="160FEFCB" wp14:editId="5C3C97E6">
+                <wp:simplePos x="0" y="0"/>
+                <wp:positionH relativeFrom="column">
+                  <wp:posOffset>4175760</wp:posOffset>
+                </wp:positionH>
+                <wp:positionV relativeFrom="paragraph">
+                  <wp:posOffset>1082040</wp:posOffset>
+                </wp:positionV>
+                <wp:extent cx="121920" cy="650240"/>
+                <wp:effectExtent l="0" t="0" r="30480" b="16510"/>
+                <wp:wrapNone/>
+                <wp:docPr id="34" name="Right Brace 34"/>
+                <wp:cNvGraphicFramePr/>
+                <a:graphic xmlns:a="http://schemas.openxmlformats.org/drawingml/2006/main">
+                  <a:graphicData uri="http://schemas.microsoft.com/office/word/2010/wordprocessingShape">
+                    <wps:wsp>
+                      <wps:cNvSpPr/>
+                      <wps:spPr>
+                        <a:xfrm>
+                          <a:off x="0" y="0"/>
+                          <a:ext cx="121920" cy="650240"/>
+                        </a:xfrm>
+                        <a:prstGeom prst="rightBrace">
+                          <a:avLst/>
+                        </a:prstGeom>
+                        <a:ln>
+                          <a:solidFill>
+                            <a:schemeClr val="tx1"/>
+                          </a:solidFill>
+                        </a:ln>
+                      </wps:spPr>
+                      <wps:style>
+                        <a:lnRef idx="1">
+                          <a:schemeClr val="accent1"/>
+                        </a:lnRef>
+                        <a:fillRef idx="0">
+                          <a:schemeClr val="accent1"/>
+                        </a:fillRef>
+                        <a:effectRef idx="0">
+                          <a:schemeClr val="accent1"/>
+                        </a:effectRef>
+                        <a:fontRef idx="minor">
+                          <a:schemeClr val="tx1"/>
+                        </a:fontRef>
+                      </wps:style>
+                      <wps:bodyPr rot="0" spcFirstLastPara="0" vertOverflow="overflow" horzOverflow="overflow" vert="horz" wrap="square" lIns="91440" tIns="45720" rIns="91440" bIns="45720" numCol="1" spcCol="0" rtlCol="0" fromWordArt="0" anchor="ctr" anchorCtr="0" forceAA="0" compatLnSpc="1">
+                        <a:prstTxWarp prst="textNoShape">
+                          <a:avLst/>
+                        </a:prstTxWarp>
+                        <a:noAutofit/>
+                      </wps:bodyPr>
+                    </wps:wsp>
+                  </a:graphicData>
+                </a:graphic>
+                <wp14:sizeRelH relativeFrom="margin">
+                  <wp14:pctWidth>0</wp14:pctWidth>
+                </wp14:sizeRelH>
+              </wp:anchor>
+            </w:drawing>
+          </mc:Choice>
+          <mc:Fallback>
+            <w:pict>
+              <v:shapetype w14:anchorId="3DBF16BA" id="_x0000_t88" coordsize="21600,21600" o:spt="88" adj="1800,10800" path="m,qx10800@0l10800@2qy21600@11,10800@3l10800@1qy,21600e" filled="f">
+                <v:formulas>
+                  <v:f eqn="val #0"/>
+                  <v:f eqn="sum 21600 0 #0"/>
+                  <v:f eqn="sum #1 0 #0"/>
+                  <v:f eqn="sum #1 #0 0"/>
+                  <v:f eqn="prod #0 9598 32768"/>
+                  <v:f eqn="sum 21600 0 @4"/>
+                  <v:f eqn="sum 21600 0 #1"/>
+                  <v:f eqn="min #1 @6"/>
+                  <v:f eqn="prod @7 1 2"/>
+                  <v:f eqn="prod #0 2 1"/>
+                  <v:f eqn="sum 21600 0 @9"/>
+                  <v:f eqn="val #1"/>
+                </v:formulas>
+                <v:path arrowok="t" o:connecttype="custom" o:connectlocs="0,0;21600,@11;0,21600" textboxrect="0,@4,7637,@5"/>
+                <v:handles>
+                  <v:h position="center,#0" yrange="0,@8"/>
+                  <v:h position="bottomRight,#1" yrange="@9,@10"/>
+                </v:handles>
+              </v:shapetype>
+              <v:shape id="Right Brace 34" o:spid="_x0000_s1026" type="#_x0000_t88" style="position:absolute;margin-left:328.8pt;margin-top:85.2pt;width:9.6pt;height:51.2pt;z-index:251693056;visibility:visible;mso-wrap-style:square;mso-width-percent:0;mso-wrap-distance-left:9pt;mso-wrap-distance-top:0;mso-wrap-distance-right:9pt;mso-wrap-distance-bottom:0;mso-position-horizontal:absolute;mso-position-horizontal-relative:text;mso-position-vertical:absolute;mso-position-vertical-relative:text;mso-width-percent:0;mso-width-relative:margin;v-text-anchor:middle" o:gfxdata="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" adj="337" strokecolor="black [3213]" strokeweight=".5pt">
+                <v:stroke joinstyle="miter"/>
+              </v:shape>
+            </w:pict>
+          </mc:Fallback>
+        </mc:AlternateContent>
+      </w:r>
+      <w:r>
+        <w:rPr>
+          <w:noProof/>
+        </w:rPr>
+        <mc:AlternateContent>
+          <mc:Choice Requires="wps">
+            <w:drawing>
+              <wp:anchor distT="0" distB="0" distL="114300" distR="114300" simplePos="0" relativeHeight="251691008" behindDoc="0" locked="0" layoutInCell="1" allowOverlap="1" wp14:anchorId="746042C2" wp14:editId="2038100E">
+                <wp:simplePos x="0" y="0"/>
+                <wp:positionH relativeFrom="column">
+                  <wp:posOffset>3703320</wp:posOffset>
+                </wp:positionH>
+                <wp:positionV relativeFrom="paragraph">
+                  <wp:posOffset>1818640</wp:posOffset>
+                </wp:positionV>
+                <wp:extent cx="416560" cy="5080"/>
+                <wp:effectExtent l="19050" t="57150" r="0" b="90170"/>
+                <wp:wrapNone/>
+                <wp:docPr id="33" name="Straight Arrow Connector 33"/>
+                <wp:cNvGraphicFramePr/>
+                <a:graphic xmlns:a="http://schemas.openxmlformats.org/drawingml/2006/main">
+                  <a:graphicData uri="http://schemas.microsoft.com/office/word/2010/wordprocessingShape">
+                    <wps:wsp>
+                      <wps:cNvCnPr/>
+                      <wps:spPr>
+                        <a:xfrm flipH="1">
+                          <a:off x="0" y="0"/>
+                          <a:ext cx="416560" cy="5080"/>
+                        </a:xfrm>
+                        <a:prstGeom prst="straightConnector1">
+                          <a:avLst/>
+                        </a:prstGeom>
+                        <a:ln>
+                          <a:tailEnd type="triangle"/>
+                        </a:ln>
+                      </wps:spPr>
+                      <wps:style>
+                        <a:lnRef idx="1">
+                          <a:schemeClr val="accent1"/>
+                        </a:lnRef>
+                        <a:fillRef idx="0">
+                          <a:schemeClr val="accent1"/>
+                        </a:fillRef>
+                        <a:effectRef idx="0">
+                          <a:schemeClr val="accent1"/>
+                        </a:effectRef>
+                        <a:fontRef idx="minor">
+                          <a:schemeClr val="tx1"/>
+                        </a:fontRef>
+                      </wps:style>
+                      <wps:bodyPr/>
+                    </wps:wsp>
+                  </a:graphicData>
+                </a:graphic>
+              </wp:anchor>
+            </w:drawing>
+          </mc:Choice>
+          <mc:Fallback>
+            <w:pict>
+              <v:shape w14:anchorId="285BD2F1" id="Straight Arrow Connector 33" o:spid="_x0000_s1026" type="#_x0000_t32" style="position:absolute;margin-left:291.6pt;margin-top:143.2pt;width:32.8pt;height:.4pt;flip:x;z-index:251691008;visibility:visible;mso-wrap-style:square;mso-wrap-distance-left:9pt;mso-wrap-distance-top:0;mso-wrap-distance-right:9pt;mso-wrap-distance-bottom:0;mso-position-horizontal:absolute;mso-position-horizontal-relative:text;mso-position-vertical:absolute;mso-position-vertical-relative:text" o:gfxdata="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" strokecolor="#4472c4 [3204]" strokeweight=".5pt">
+                <v:stroke endarrow="block" joinstyle="miter"/>
+              </v:shape>
+            </w:pict>
+          </mc:Fallback>
+        </mc:AlternateContent>
+      </w:r>
+      <w:r>
+        <w:rPr>
+          <w:noProof/>
+        </w:rPr>
+        <mc:AlternateContent>
+          <mc:Choice Requires="wps">
+            <w:drawing>
+              <wp:anchor distT="0" distB="0" distL="114300" distR="114300" simplePos="0" relativeHeight="251688960" behindDoc="0" locked="0" layoutInCell="1" allowOverlap="1" wp14:anchorId="7139E99D" wp14:editId="2C9FEBF1">
+                <wp:simplePos x="0" y="0"/>
+                <wp:positionH relativeFrom="column">
+                  <wp:posOffset>3703320</wp:posOffset>
+                </wp:positionH>
+                <wp:positionV relativeFrom="paragraph">
+                  <wp:posOffset>1061720</wp:posOffset>
+                </wp:positionV>
+                <wp:extent cx="416560" cy="5080"/>
+                <wp:effectExtent l="19050" t="57150" r="0" b="90170"/>
+                <wp:wrapNone/>
+                <wp:docPr id="32" name="Straight Arrow Connector 32"/>
+                <wp:cNvGraphicFramePr/>
+                <a:graphic xmlns:a="http://schemas.openxmlformats.org/drawingml/2006/main">
+                  <a:graphicData uri="http://schemas.microsoft.com/office/word/2010/wordprocessingShape">
+                    <wps:wsp>
+                      <wps:cNvCnPr/>
+                      <wps:spPr>
+                        <a:xfrm flipH="1">
+                          <a:off x="0" y="0"/>
+                          <a:ext cx="416560" cy="5080"/>
+                        </a:xfrm>
+                        <a:prstGeom prst="straightConnector1">
+                          <a:avLst/>
+                        </a:prstGeom>
+                        <a:ln>
+                          <a:tailEnd type="triangle"/>
+                        </a:ln>
+                      </wps:spPr>
+                      <wps:style>
+                        <a:lnRef idx="1">
+                          <a:schemeClr val="accent1"/>
+                        </a:lnRef>
+                        <a:fillRef idx="0">
+                          <a:schemeClr val="accent1"/>
+                        </a:fillRef>
+                        <a:effectRef idx="0">
+                          <a:schemeClr val="accent1"/>
+                        </a:effectRef>
+                        <a:fontRef idx="minor">
+                          <a:schemeClr val="tx1"/>
+                        </a:fontRef>
+                      </wps:style>
+                      <wps:bodyPr/>
+                    </wps:wsp>
+                  </a:graphicData>
+                </a:graphic>
+              </wp:anchor>
+            </w:drawing>
+          </mc:Choice>
+          <mc:Fallback>
+            <w:pict>
+              <v:shape w14:anchorId="6DA9C430" id="Straight Arrow Connector 32" o:spid="_x0000_s1026" type="#_x0000_t32" style="position:absolute;margin-left:291.6pt;margin-top:83.6pt;width:32.8pt;height:.4pt;flip:x;z-index:251688960;visibility:visible;mso-wrap-style:square;mso-wrap-distance-left:9pt;mso-wrap-distance-top:0;mso-wrap-distance-right:9pt;mso-wrap-distance-bottom:0;mso-position-horizontal:absolute;mso-position-horizontal-relative:text;mso-position-vertical:absolute;mso-position-vertical-relative:text" o:gfxdata="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" strokecolor="#4472c4 [3204]" strokeweight=".5pt">
+                <v:stroke endarrow="block" joinstyle="miter"/>
+              </v:shape>
+            </w:pict>
+          </mc:Fallback>
+        </mc:AlternateContent>
+      </w:r>
+      <w:r>
+        <mc:AlternateContent>
+          <mc:Choice Requires="wps">
+            <w:drawing>
+              <wp:anchor distT="0" distB="0" distL="114300" distR="114300" simplePos="0" relativeHeight="251684864" behindDoc="0" locked="0" layoutInCell="1" allowOverlap="1" wp14:anchorId="4A797092" wp14:editId="7493256C">
+                <wp:simplePos x="0" y="0"/>
+                <wp:positionH relativeFrom="column">
+                  <wp:posOffset>2799080</wp:posOffset>
+                </wp:positionH>
+                <wp:positionV relativeFrom="paragraph">
+                  <wp:posOffset>1056640</wp:posOffset>
+                </wp:positionV>
+                <wp:extent cx="838200" cy="248920"/>
+                <wp:effectExtent l="0" t="0" r="19050" b="17780"/>
+                <wp:wrapNone/>
+                <wp:docPr id="29" name="Rectangle 29"/>
+                <wp:cNvGraphicFramePr/>
+                <a:graphic xmlns:a="http://schemas.openxmlformats.org/drawingml/2006/main">
+                  <a:graphicData uri="http://schemas.microsoft.com/office/word/2010/wordprocessingShape">
+                    <wps:wsp>
+                      <wps:cNvSpPr/>
+                      <wps:spPr>
+                        <a:xfrm>
+                          <a:off x="0" y="0"/>
+                          <a:ext cx="838200" cy="248920"/>
+                        </a:xfrm>
+                        <a:prstGeom prst="rect">
+                          <a:avLst/>
+                        </a:prstGeom>
+                      </wps:spPr>
+                      <wps:style>
+                        <a:lnRef idx="2">
+                          <a:schemeClr val="accent1">
+                            <a:shade val="50000"/>
+                          </a:schemeClr>
+                        </a:lnRef>
+                        <a:fillRef idx="1">
+                          <a:schemeClr val="accent1"/>
+                        </a:fillRef>
+                        <a:effectRef idx="0">
+                          <a:schemeClr val="accent1"/>
+                        </a:effectRef>
+                        <a:fontRef idx="minor">
+                          <a:schemeClr val="lt1"/>
+                        </a:fontRef>
+                      </wps:style>
+                      <wps:txbx>
+                        <w:txbxContent>
+                          <w:p>
+                            <w:pPr>
+                              <w:jc w:val="center"/>
+                            </w:pPr>
+                            <w:r>
+                              <w:t>1002</w:t>
+                            </w:r>
+                          </w:p>
+                        </w:txbxContent>
+                      </wps:txbx>
+                      <wps:bodyPr rot="0" spcFirstLastPara="0" vertOverflow="overflow" horzOverflow="overflow" vert="horz" wrap="square" lIns="91440" tIns="45720" rIns="91440" bIns="45720" numCol="1" spcCol="0" rtlCol="0" fromWordArt="0" anchor="ctr" anchorCtr="0" forceAA="0" compatLnSpc="1">
+                        <a:prstTxWarp prst="textNoShape">
+                          <a:avLst/>
+                        </a:prstTxWarp>
+                        <a:noAutofit/>
+                      </wps:bodyPr>
+                    </wps:wsp>
+                  </a:graphicData>
+                </a:graphic>
+              </wp:anchor>
+            </w:drawing>
+          </mc:Choice>
+          <mc:Fallback>
+            <w:pict>
+              <v:rect w14:anchorId="4A797092" id="Rectangle 29" o:spid="_x0000_s1029" style="position:absolute;margin-left:220.4pt;margin-top:83.2pt;width:66pt;height:19.6pt;z-index:251684864;visibility:visible;mso-wrap-style:square;mso-wrap-distance-left:9pt;mso-wrap-distance-top:0;mso-wrap-distance-right:9pt;mso-wrap-distance-bottom:0;mso-position-horizontal:absolute;mso-position-horizontal-relative:text;mso-position-vertical:absolute;mso-position-vertical-relative:text;v-text-anchor:middle" o:gfxdata="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" fillcolor="#4472c4 [3204]" strokecolor="#1f3763 [1604]" strokeweight="1pt">
+                <v:textbox>
+                  <w:txbxContent>
+                    <w:p>
+                      <w:pPr>
+                        <w:jc w:val="center"/>
+                      </w:pPr>
+                      <w:r>
+                        <w:t>1002</w:t>
+                      </w:r>
+                    </w:p>
+                  </w:txbxContent>
+                </v:textbox>
+              </v:rect>
+            </w:pict>
+          </mc:Fallback>
+        </mc:AlternateContent>
+      </w:r>
+      <w:r>
+        <mc:AlternateContent>
+          <mc:Choice Requires="wps">
+            <w:drawing>
+              <wp:anchor distT="0" distB="0" distL="114300" distR="114300" simplePos="0" relativeHeight="251685888" behindDoc="0" locked="0" layoutInCell="1" allowOverlap="1" wp14:anchorId="50B2FCED" wp14:editId="0BE53E49">
+                <wp:simplePos x="0" y="0"/>
+                <wp:positionH relativeFrom="column">
+                  <wp:posOffset>2799080</wp:posOffset>
+                </wp:positionH>
+                <wp:positionV relativeFrom="paragraph">
+                  <wp:posOffset>1320800</wp:posOffset>
+                </wp:positionV>
+                <wp:extent cx="838200" cy="248920"/>
+                <wp:effectExtent l="0" t="0" r="19050" b="17780"/>
+                <wp:wrapNone/>
+                <wp:docPr id="30" name="Rectangle 30"/>
+                <wp:cNvGraphicFramePr/>
+                <a:graphic xmlns:a="http://schemas.openxmlformats.org/drawingml/2006/main">
+                  <a:graphicData uri="http://schemas.microsoft.com/office/word/2010/wordprocessingShape">
+                    <wps:wsp>
+                      <wps:cNvSpPr/>
+                      <wps:spPr>
+                        <a:xfrm>
+                          <a:off x="0" y="0"/>
+                          <a:ext cx="838200" cy="248920"/>
+                        </a:xfrm>
+                        <a:prstGeom prst="rect">
+                          <a:avLst/>
+                        </a:prstGeom>
+                      </wps:spPr>
+                      <wps:style>
+                        <a:lnRef idx="2">
+                          <a:schemeClr val="accent1">
+                            <a:shade val="50000"/>
+                          </a:schemeClr>
+                        </a:lnRef>
+                        <a:fillRef idx="1">
+                          <a:schemeClr val="accent1"/>
+                        </a:fillRef>
+                        <a:effectRef idx="0">
+                          <a:schemeClr val="accent1"/>
+                        </a:effectRef>
+                        <a:fontRef idx="minor">
+                          <a:schemeClr val="lt1"/>
+                        </a:fontRef>
+                      </wps:style>
+                      <wps:txbx>
+                        <w:txbxContent>
+                          <w:p>
+                            <w:pPr>
+                              <w:jc w:val="center"/>
+                            </w:pPr>
+                            <w:proofErr w:type="spellStart"/>
+                            <w:r>
+                              <w:t>karthik</w:t>
+                            </w:r>
+                            <w:proofErr w:type="spellEnd"/>
+                          </w:p>
+                        </w:txbxContent>
+                      </wps:txbx>
+                      <wps:bodyPr rot="0" spcFirstLastPara="0" vertOverflow="overflow" horzOverflow="overflow" vert="horz" wrap="square" lIns="91440" tIns="45720" rIns="91440" bIns="45720" numCol="1" spcCol="0" rtlCol="0" fromWordArt="0" anchor="ctr" anchorCtr="0" forceAA="0" compatLnSpc="1">
+                        <a:prstTxWarp prst="textNoShape">
+                          <a:avLst/>
+                        </a:prstTxWarp>
+                        <a:noAutofit/>
+                      </wps:bodyPr>
+                    </wps:wsp>
+                  </a:graphicData>
+                </a:graphic>
+              </wp:anchor>
+            </w:drawing>
+          </mc:Choice>
+          <mc:Fallback>
+            <w:pict>
+              <v:rect w14:anchorId="50B2FCED" id="Rectangle 30" o:spid="_x0000_s1030" style="position:absolute;margin-left:220.4pt;margin-top:104pt;width:66pt;height:19.6pt;z-index:251685888;visibility:visible;mso-wrap-style:square;mso-wrap-distance-left:9pt;mso-wrap-distance-top:0;mso-wrap-distance-right:9pt;mso-wrap-distance-bottom:0;mso-position-horizontal:absolute;mso-position-horizontal-relative:text;mso-position-vertical:absolute;mso-position-vertical-relative:text;v-text-anchor:middle" o:gfxdata="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" fillcolor="#4472c4 [3204]" strokecolor="#1f3763 [1604]" strokeweight="1pt">
+                <v:textbox>
+                  <w:txbxContent>
+                    <w:p>
+                      <w:pPr>
+                        <w:jc w:val="center"/>
+                      </w:pPr>
+                      <w:proofErr w:type="spellStart"/>
+                      <w:r>
+                        <w:t>karthik</w:t>
+                      </w:r>
+                      <w:proofErr w:type="spellEnd"/>
+                    </w:p>
+                  </w:txbxContent>
+                </v:textbox>
+              </v:rect>
+            </w:pict>
+          </mc:Fallback>
+        </mc:AlternateContent>
+      </w:r>
+      <w:r>
+        <mc:AlternateContent>
+          <mc:Choice Requires="wps">
+            <w:drawing>
+              <wp:anchor distT="0" distB="0" distL="114300" distR="114300" simplePos="0" relativeHeight="251686912" behindDoc="0" locked="0" layoutInCell="1" allowOverlap="1" wp14:anchorId="2DE530B5" wp14:editId="4FFBD9F4">
+                <wp:simplePos x="0" y="0"/>
+                <wp:positionH relativeFrom="column">
+                  <wp:posOffset>2794000</wp:posOffset>
+                </wp:positionH>
+                <wp:positionV relativeFrom="paragraph">
+                  <wp:posOffset>1579880</wp:posOffset>
+                </wp:positionV>
+                <wp:extent cx="838200" cy="248920"/>
+                <wp:effectExtent l="0" t="0" r="19050" b="17780"/>
+                <wp:wrapNone/>
+                <wp:docPr id="31" name="Rectangle 31"/>
+                <wp:cNvGraphicFramePr/>
+                <a:graphic xmlns:a="http://schemas.openxmlformats.org/drawingml/2006/main">
+                  <a:graphicData uri="http://schemas.microsoft.com/office/word/2010/wordprocessingShape">
+                    <wps:wsp>
+                      <wps:cNvSpPr/>
+                      <wps:spPr>
+                        <a:xfrm>
+                          <a:off x="0" y="0"/>
+                          <a:ext cx="838200" cy="248920"/>
+                        </a:xfrm>
+                        <a:prstGeom prst="rect">
+                          <a:avLst/>
+                        </a:prstGeom>
+                      </wps:spPr>
+                      <wps:style>
+                        <a:lnRef idx="2">
+                          <a:schemeClr val="accent1">
+                            <a:shade val="50000"/>
+                          </a:schemeClr>
+                        </a:lnRef>
+                        <a:fillRef idx="1">
+                          <a:schemeClr val="accent1"/>
+                        </a:fillRef>
+                        <a:effectRef idx="0">
+                          <a:schemeClr val="accent1"/>
+                        </a:effectRef>
+                        <a:fontRef idx="minor">
+                          <a:schemeClr val="lt1"/>
+                        </a:fontRef>
+                      </wps:style>
+                      <wps:txbx>
+                        <w:txbxContent>
+                          <w:p>
+                            <w:pPr>
+                              <w:jc w:val="center"/>
+                            </w:pPr>
+                            <w:r>
+                              <w:t>909091…</w:t>
+                            </w:r>
+                          </w:p>
+                        </w:txbxContent>
+                      </wps:txbx>
+                      <wps:bodyPr rot="0" spcFirstLastPara="0" vertOverflow="overflow" horzOverflow="overflow" vert="horz" wrap="square" lIns="91440" tIns="45720" rIns="91440" bIns="45720" numCol="1" spcCol="0" rtlCol="0" fromWordArt="0" anchor="ctr" anchorCtr="0" forceAA="0" compatLnSpc="1">
+                        <a:prstTxWarp prst="textNoShape">
+                          <a:avLst/>
+                        </a:prstTxWarp>
+                        <a:noAutofit/>
+                      </wps:bodyPr>
+                    </wps:wsp>
+                  </a:graphicData>
+                </a:graphic>
+              </wp:anchor>
+            </w:drawing>
+          </mc:Choice>
+          <mc:Fallback>
+            <w:pict>
+              <v:rect w14:anchorId="2DE530B5" id="Rectangle 31" o:spid="_x0000_s1031" style="position:absolute;margin-left:220pt;margin-top:124.4pt;width:66pt;height:19.6pt;z-index:251686912;visibility:visible;mso-wrap-style:square;mso-wrap-distance-left:9pt;mso-wrap-distance-top:0;mso-wrap-distance-right:9pt;mso-wrap-distance-bottom:0;mso-position-horizontal:absolute;mso-position-horizontal-relative:text;mso-position-vertical:absolute;mso-position-vertical-relative:text;v-text-anchor:middle" o:gfxdata="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" fillcolor="#4472c4 [3204]" strokecolor="#1f3763 [1604]" strokeweight="1pt">
+                <v:textbox>
+                  <w:txbxContent>
+                    <w:p>
+                      <w:pPr>
+                        <w:jc w:val="center"/>
+                      </w:pPr>
+                      <w:r>
+                        <w:t>909091…</w:t>
+                      </w:r>
+                    </w:p>
+                  </w:txbxContent>
+                </v:textbox>
+              </v:rect>
+            </w:pict>
+          </mc:Fallback>
+        </mc:AlternateContent>
+      </w:r>
+      <w:r>
+        <w:rPr>
+          <w:noProof/>
+        </w:rPr>
+        <mc:AlternateContent>
+          <mc:Choice Requires="wps">
+            <w:drawing>
+              <wp:anchor distT="0" distB="0" distL="114300" distR="114300" simplePos="0" relativeHeight="251682816" behindDoc="0" locked="0" layoutInCell="1" allowOverlap="1" wp14:anchorId="3200DF88" wp14:editId="20429EBF">
+                <wp:simplePos x="0" y="0"/>
+                <wp:positionH relativeFrom="column">
+                  <wp:posOffset>4211320</wp:posOffset>
+                </wp:positionH>
+                <wp:positionV relativeFrom="paragraph">
+                  <wp:posOffset>167640</wp:posOffset>
+                </wp:positionV>
+                <wp:extent cx="121920" cy="650240"/>
+                <wp:effectExtent l="0" t="0" r="30480" b="16510"/>
+                <wp:wrapNone/>
+                <wp:docPr id="28" name="Right Brace 28"/>
+                <wp:cNvGraphicFramePr/>
+                <a:graphic xmlns:a="http://schemas.openxmlformats.org/drawingml/2006/main">
+                  <a:graphicData uri="http://schemas.microsoft.com/office/word/2010/wordprocessingShape">
+                    <wps:wsp>
+                      <wps:cNvSpPr/>
+                      <wps:spPr>
+                        <a:xfrm>
+                          <a:off x="0" y="0"/>
+                          <a:ext cx="121920" cy="650240"/>
+                        </a:xfrm>
+                        <a:prstGeom prst="rightBrace">
+                          <a:avLst/>
+                        </a:prstGeom>
+                        <a:ln>
+                          <a:solidFill>
+                            <a:schemeClr val="tx1"/>
+                          </a:solidFill>
+                        </a:ln>
+                      </wps:spPr>
+                      <wps:style>
+                        <a:lnRef idx="1">
+                          <a:schemeClr val="accent1"/>
+                        </a:lnRef>
+                        <a:fillRef idx="0">
+                          <a:schemeClr val="accent1"/>
+                        </a:fillRef>
+                        <a:effectRef idx="0">
+                          <a:schemeClr val="accent1"/>
+                        </a:effectRef>
+                        <a:fontRef idx="minor">
+                          <a:schemeClr val="tx1"/>
+                        </a:fontRef>
+                      </wps:style>
+                      <wps:bodyPr rot="0" spcFirstLastPara="0" vertOverflow="overflow" horzOverflow="overflow" vert="horz" wrap="square" lIns="91440" tIns="45720" rIns="91440" bIns="45720" numCol="1" spcCol="0" rtlCol="0" fromWordArt="0" anchor="ctr" anchorCtr="0" forceAA="0" compatLnSpc="1">
+                        <a:prstTxWarp prst="textNoShape">
+                          <a:avLst/>
+                        </a:prstTxWarp>
+                        <a:noAutofit/>
+                      </wps:bodyPr>
+                    </wps:wsp>
+                  </a:graphicData>
+                </a:graphic>
+                <wp14:sizeRelH relativeFrom="margin">
+                  <wp14:pctWidth>0</wp14:pctWidth>
+                </wp14:sizeRelH>
+              </wp:anchor>
+            </w:drawing>
+          </mc:Choice>
+          <mc:Fallback>
+            <w:pict>
+              <v:shape w14:anchorId="4D0F7C7F" id="Right Brace 28" o:spid="_x0000_s1026" type="#_x0000_t88" style="position:absolute;margin-left:331.6pt;margin-top:13.2pt;width:9.6pt;height:51.2pt;z-index:251682816;visibility:visible;mso-wrap-style:square;mso-width-percent:0;mso-wrap-distance-left:9pt;mso-wrap-distance-top:0;mso-wrap-distance-right:9pt;mso-wrap-distance-bottom:0;mso-position-horizontal:absolute;mso-position-horizontal-relative:text;mso-position-vertical:absolute;mso-position-vertical-relative:text;mso-width-percent:0;mso-width-relative:margin;v-text-anchor:middle" o:gfxdata="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" adj="337" strokecolor="black [3213]" strokeweight=".5pt">
+                <v:stroke joinstyle="miter"/>
+              </v:shape>
+            </w:pict>
+          </mc:Fallback>
+        </mc:AlternateContent>
+      </w:r>
+      <w:r>
+        <w:rPr>
+          <w:noProof/>
+        </w:rPr>
+        <mc:AlternateContent>
+          <mc:Choice Requires="wps">
+            <w:drawing>
+              <wp:anchor distT="0" distB="0" distL="114300" distR="114300" simplePos="0" relativeHeight="251676672" behindDoc="0" locked="0" layoutInCell="1" allowOverlap="1" wp14:anchorId="71711753" wp14:editId="62D9F750">
+                <wp:simplePos x="0" y="0"/>
+                <wp:positionH relativeFrom="column">
+                  <wp:posOffset>2367280</wp:posOffset>
+                </wp:positionH>
+                <wp:positionV relativeFrom="paragraph">
+                  <wp:posOffset>127000</wp:posOffset>
+                </wp:positionV>
+                <wp:extent cx="447040" cy="584200"/>
+                <wp:effectExtent l="0" t="38100" r="48260" b="25400"/>
+                <wp:wrapNone/>
+                <wp:docPr id="14" name="Straight Arrow Connector 14"/>
+                <wp:cNvGraphicFramePr/>
+                <a:graphic xmlns:a="http://schemas.openxmlformats.org/drawingml/2006/main">
+                  <a:graphicData uri="http://schemas.microsoft.com/office/word/2010/wordprocessingShape">
+                    <wps:wsp>
+                      <wps:cNvCnPr/>
+                      <wps:spPr>
+                        <a:xfrm flipV="1">
+                          <a:off x="0" y="0"/>
+                          <a:ext cx="447040" cy="584200"/>
+                        </a:xfrm>
+                        <a:prstGeom prst="straightConnector1">
+                          <a:avLst/>
+                        </a:prstGeom>
+                        <a:ln>
+                          <a:solidFill>
+                            <a:schemeClr val="tx1"/>
+                          </a:solidFill>
+                          <a:tailEnd type="triangle"/>
+                        </a:ln>
+                      </wps:spPr>
+                      <wps:style>
+                        <a:lnRef idx="1">
+                          <a:schemeClr val="accent1"/>
+                        </a:lnRef>
+                        <a:fillRef idx="0">
+                          <a:schemeClr val="accent1"/>
+                        </a:fillRef>
+                        <a:effectRef idx="0">
+                          <a:schemeClr val="accent1"/>
+                        </a:effectRef>
+                        <a:fontRef idx="minor">
+                          <a:schemeClr val="tx1"/>
+                        </a:fontRef>
+                      </wps:style>
+                      <wps:bodyPr/>
+                    </wps:wsp>
+                  </a:graphicData>
+                </a:graphic>
+                <wp14:sizeRelH relativeFrom="margin">
+                  <wp14:pctWidth>0</wp14:pctWidth>
+                </wp14:sizeRelH>
+                <wp14:sizeRelV relativeFrom="margin">
+                  <wp14:pctHeight>0</wp14:pctHeight>
+                </wp14:sizeRelV>
+              </wp:anchor>
+            </w:drawing>
+          </mc:Choice>
+          <mc:Fallback>
+            <w:pict>
+              <v:shape w14:anchorId="5F46F38A" id="Straight Arrow Connector 14" o:spid="_x0000_s1026" type="#_x0000_t32" style="position:absolute;margin-left:186.4pt;margin-top:10pt;width:35.2pt;height:46pt;flip:y;z-index:251676672;visibility:visible;mso-wrap-style:square;mso-width-percent:0;mso-height-percent:0;mso-wrap-distance-left:9pt;mso-wrap-distance-top:0;mso-wrap-distance-right:9pt;mso-wrap-distance-bottom:0;mso-position-horizontal:absolute;mso-position-horizontal-relative:text;mso-position-vertical:absolute;mso-position-vertical-relative:text;mso-width-percent:0;mso-height-percent:0;mso-width-relative:margin;mso-height-relative:margin" o:gfxdata="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" strokecolor="black [3213]" strokeweight=".5pt">
+                <v:stroke endarrow="block" joinstyle="miter"/>
+              </v:shape>
+            </w:pict>
+          </mc:Fallback>
+        </mc:AlternateContent>
+      </w:r>
+      <w:r>
+        <w:rPr>
+          <w:noProof/>
+        </w:rPr>
+        <mc:AlternateContent>
+          <mc:Choice Requires="wps">
+            <w:drawing>
+              <wp:anchor distT="0" distB="0" distL="114300" distR="114300" simplePos="0" relativeHeight="251679744" behindDoc="0" locked="0" layoutInCell="1" allowOverlap="1" wp14:anchorId="63C42F12" wp14:editId="3EBE08E9">
+                <wp:simplePos x="0" y="0"/>
+                <wp:positionH relativeFrom="column">
+                  <wp:posOffset>3733800</wp:posOffset>
+                </wp:positionH>
+                <wp:positionV relativeFrom="paragraph">
+                  <wp:posOffset>132080</wp:posOffset>
+                </wp:positionV>
+                <wp:extent cx="416560" cy="5080"/>
+                <wp:effectExtent l="19050" t="57150" r="0" b="90170"/>
+                <wp:wrapNone/>
+                <wp:docPr id="26" name="Straight Arrow Connector 26"/>
+                <wp:cNvGraphicFramePr/>
+                <a:graphic xmlns:a="http://schemas.openxmlformats.org/drawingml/2006/main">
+                  <a:graphicData uri="http://schemas.microsoft.com/office/word/2010/wordprocessingShape">
+                    <wps:wsp>
+                      <wps:cNvCnPr/>
+                      <wps:spPr>
+                        <a:xfrm flipH="1">
+                          <a:off x="0" y="0"/>
+                          <a:ext cx="416560" cy="5080"/>
+                        </a:xfrm>
+                        <a:prstGeom prst="straightConnector1">
+                          <a:avLst/>
+                        </a:prstGeom>
+                        <a:ln>
+                          <a:tailEnd type="triangle"/>
+                        </a:ln>
+                      </wps:spPr>
+                      <wps:style>
+                        <a:lnRef idx="1">
+                          <a:schemeClr val="accent1"/>
+                        </a:lnRef>
+                        <a:fillRef idx="0">
+                          <a:schemeClr val="accent1"/>
+                        </a:fillRef>
+                        <a:effectRef idx="0">
+                          <a:schemeClr val="accent1"/>
+                        </a:effectRef>
+                        <a:fontRef idx="minor">
+                          <a:schemeClr val="tx1"/>
+                        </a:fontRef>
+                      </wps:style>
+                      <wps:bodyPr/>
+                    </wps:wsp>
+                  </a:graphicData>
+                </a:graphic>
+              </wp:anchor>
+            </w:drawing>
+          </mc:Choice>
+          <mc:Fallback>
+            <w:pict>
+              <v:shape w14:anchorId="60F5F0B9" id="Straight Arrow Connector 26" o:spid="_x0000_s1026" type="#_x0000_t32" style="position:absolute;margin-left:294pt;margin-top:10.4pt;width:32.8pt;height:.4pt;flip:x;z-index:251679744;visibility:visible;mso-wrap-style:square;mso-wrap-distance-left:9pt;mso-wrap-distance-top:0;mso-wrap-distance-right:9pt;mso-wrap-distance-bottom:0;mso-position-horizontal:absolute;mso-position-horizontal-relative:text;mso-position-vertical:absolute;mso-position-vertical-relative:text" o:gfxdata="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" strokecolor="#4472c4 [3204]" strokeweight=".5pt">
+                <v:stroke endarrow="block" joinstyle="miter"/>
+              </v:shape>
+            </w:pict>
+          </mc:Fallback>
+        </mc:AlternateContent>
+      </w:r>
+      <w:r>
+        <w:rPr>
+          <w:noProof/>
+        </w:rPr>
+        <mc:AlternateContent>
+          <mc:Choice Requires="wps">
+            <w:drawing>
+              <wp:anchor distT="0" distB="0" distL="114300" distR="114300" simplePos="0" relativeHeight="251681792" behindDoc="0" locked="0" layoutInCell="1" allowOverlap="1" wp14:anchorId="0E3E9D85" wp14:editId="3612ED74">
+                <wp:simplePos x="0" y="0"/>
+                <wp:positionH relativeFrom="column">
+                  <wp:posOffset>3759200</wp:posOffset>
+                </wp:positionH>
+                <wp:positionV relativeFrom="paragraph">
+                  <wp:posOffset>858520</wp:posOffset>
+                </wp:positionV>
+                <wp:extent cx="416560" cy="5080"/>
+                <wp:effectExtent l="19050" t="57150" r="0" b="90170"/>
+                <wp:wrapNone/>
+                <wp:docPr id="27" name="Straight Arrow Connector 27"/>
+                <wp:cNvGraphicFramePr/>
+                <a:graphic xmlns:a="http://schemas.openxmlformats.org/drawingml/2006/main">
+                  <a:graphicData uri="http://schemas.microsoft.com/office/word/2010/wordprocessingShape">
+                    <wps:wsp>
+                      <wps:cNvCnPr/>
+                      <wps:spPr>
+                        <a:xfrm flipH="1">
+                          <a:off x="0" y="0"/>
+                          <a:ext cx="416560" cy="5080"/>
+                        </a:xfrm>
+                        <a:prstGeom prst="straightConnector1">
+                          <a:avLst/>
+                        </a:prstGeom>
+                        <a:ln>
+                          <a:tailEnd type="triangle"/>
+                        </a:ln>
+                      </wps:spPr>
+                      <wps:style>
+                        <a:lnRef idx="1">
+                          <a:schemeClr val="accent1"/>
+                        </a:lnRef>
+                        <a:fillRef idx="0">
+                          <a:schemeClr val="accent1"/>
+                        </a:fillRef>
+                        <a:effectRef idx="0">
+                          <a:schemeClr val="accent1"/>
+                        </a:effectRef>
+                        <a:fontRef idx="minor">
+                          <a:schemeClr val="tx1"/>
+                        </a:fontRef>
+                      </wps:style>
+                      <wps:bodyPr/>
+                    </wps:wsp>
+                  </a:graphicData>
+                </a:graphic>
+              </wp:anchor>
+            </w:drawing>
+          </mc:Choice>
+          <mc:Fallback>
+            <w:pict>
+              <v:shape w14:anchorId="0C326AD8" id="Straight Arrow Connector 27" o:spid="_x0000_s1026" type="#_x0000_t32" style="position:absolute;margin-left:296pt;margin-top:67.6pt;width:32.8pt;height:.4pt;flip:x;z-index:251681792;visibility:visible;mso-wrap-style:square;mso-wrap-distance-left:9pt;mso-wrap-distance-top:0;mso-wrap-distance-right:9pt;mso-wrap-distance-bottom:0;mso-position-horizontal:absolute;mso-position-horizontal-relative:text;mso-position-vertical:absolute;mso-position-vertical-relative:text" o:gfxdata="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" strokecolor="#4472c4 [3204]" strokeweight=".5pt">
+                <v:stroke endarrow="block" joinstyle="miter"/>
+              </v:shape>
+            </w:pict>
+          </mc:Fallback>
+        </mc:AlternateContent>
+      </w:r>
+      <w:r>
+        <w:rPr>
+          <w:noProof/>
+        </w:rPr>
+        <mc:AlternateContent>
+          <mc:Choice Requires="wps">
+            <w:drawing>
+              <wp:anchor distT="0" distB="0" distL="114300" distR="114300" simplePos="0" relativeHeight="251670528" behindDoc="0" locked="0" layoutInCell="1" allowOverlap="1" wp14:anchorId="1B14B6A9" wp14:editId="1DF9A50B">
+                <wp:simplePos x="0" y="0"/>
+                <wp:positionH relativeFrom="column">
+                  <wp:posOffset>2860040</wp:posOffset>
+                </wp:positionH>
+                <wp:positionV relativeFrom="paragraph">
+                  <wp:posOffset>116840</wp:posOffset>
+                </wp:positionV>
+                <wp:extent cx="848360" cy="756920"/>
+                <wp:effectExtent l="0" t="0" r="27940" b="24130"/>
+                <wp:wrapNone/>
+                <wp:docPr id="10" name="Text Box 10"/>
+                <wp:cNvGraphicFramePr/>
+                <a:graphic xmlns:a="http://schemas.openxmlformats.org/drawingml/2006/main">
+                  <a:graphicData uri="http://schemas.microsoft.com/office/word/2010/wordprocessingShape">
+                    <wps:wsp>
+                      <wps:cNvSpPr txBox="1"/>
+                      <wps:spPr>
+                        <a:xfrm>
+                          <a:off x="0" y="0"/>
+                          <a:ext cx="848360" cy="756920"/>
+                        </a:xfrm>
+                        <a:prstGeom prst="rect">
+                          <a:avLst/>
+                        </a:prstGeom>
+                        <a:solidFill>
+                          <a:schemeClr val="lt1"/>
+                        </a:solidFill>
+                        <a:ln w="6350">
+                          <a:solidFill>
+                            <a:prstClr val="black"/>
+                          </a:solidFill>
+                        </a:ln>
+                      </wps:spPr>
+                      <wps:txbx>
+                        <w:txbxContent>
+                          <w:p/>
+                        </w:txbxContent>
+                      </wps:txbx>
+                      <wps:bodyPr rot="0" spcFirstLastPara="0" vertOverflow="overflow" horzOverflow="overflow" vert="horz" wrap="square" lIns="91440" tIns="45720" rIns="91440" bIns="45720" numCol="1" spcCol="0" rtlCol="0" fromWordArt="0" anchor="t" anchorCtr="0" forceAA="0" compatLnSpc="1">
+                        <a:prstTxWarp prst="textNoShape">
+                          <a:avLst/>
+                        </a:prstTxWarp>
+                        <a:noAutofit/>
+                      </wps:bodyPr>
+                    </wps:wsp>
+                  </a:graphicData>
+                </a:graphic>
+                <wp14:sizeRelH relativeFrom="margin">
+                  <wp14:pctWidth>0</wp14:pctWidth>
+                </wp14:sizeRelH>
+                <wp14:sizeRelV relativeFrom="margin">
+                  <wp14:pctHeight>0</wp14:pctHeight>
+                </wp14:sizeRelV>
+              </wp:anchor>
+            </w:drawing>
+          </mc:Choice>
+          <mc:Fallback>
+            <w:pict>
+              <v:shape w14:anchorId="1B14B6A9" id="Text Box 10" o:spid="_x0000_s1032" type="#_x0000_t202" style="position:absolute;margin-left:225.2pt;margin-top:9.2pt;width:66.8pt;height:59.6pt;z-index:251670528;visibility:visible;mso-wrap-style:square;mso-width-percent:0;mso-height-percent:0;mso-wrap-distance-left:9pt;mso-wrap-distance-top:0;mso-wrap-distance-right:9pt;mso-wrap-distance-bottom:0;mso-position-horizontal:absolute;mso-position-horizontal-relative:text;mso-position-vertical:absolute;mso-position-vertical-relative:text;mso-width-percent:0;mso-height-percent:0;mso-width-relative:margin;mso-height-relative:margin;v-text-anchor:top" o:gfxdata="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" fillcolor="white [3201]" strokeweight=".5pt">
+                <v:textbox>
+                  <w:txbxContent>
+                    <w:p/>
+                  </w:txbxContent>
+                </v:textbox>
+              </v:shape>
+            </w:pict>
+          </mc:Fallback>
+        </mc:AlternateContent>
+      </w:r>
+      <w:r>
+        <w:rPr>
+          <w:noProof/>
+        </w:rPr>
+        <mc:AlternateContent>
+          <mc:Choice Requires="wps">
+            <w:drawing>
+              <wp:anchor distT="0" distB="0" distL="114300" distR="114300" simplePos="0" relativeHeight="251678720" behindDoc="0" locked="0" layoutInCell="1" allowOverlap="1" wp14:anchorId="04F91EFE" wp14:editId="2F836734">
+                <wp:simplePos x="0" y="0"/>
+                <wp:positionH relativeFrom="column">
+                  <wp:posOffset>-274320</wp:posOffset>
+                </wp:positionH>
+                <wp:positionV relativeFrom="paragraph">
+                  <wp:posOffset>563880</wp:posOffset>
+                </wp:positionV>
+                <wp:extent cx="1285240" cy="299720"/>
+                <wp:effectExtent l="0" t="0" r="10160" b="24130"/>
+                <wp:wrapNone/>
+                <wp:docPr id="15" name="Text Box 15"/>
+                <wp:cNvGraphicFramePr/>
+                <a:graphic xmlns:a="http://schemas.openxmlformats.org/drawingml/2006/main">
+                  <a:graphicData uri="http://schemas.microsoft.com/office/word/2010/wordprocessingShape">
+                    <wps:wsp>
+                      <wps:cNvSpPr txBox="1"/>
+                      <wps:spPr>
+                        <a:xfrm>
+                          <a:off x="0" y="0"/>
+                          <a:ext cx="1285240" cy="299720"/>
+                        </a:xfrm>
+                        <a:prstGeom prst="rect">
+                          <a:avLst/>
+                        </a:prstGeom>
+                        <a:solidFill>
+                          <a:schemeClr val="tx2">
+                            <a:lumMod val="40000"/>
+                            <a:lumOff val="60000"/>
+                          </a:schemeClr>
+                        </a:solidFill>
+                        <a:ln w="6350">
+                          <a:solidFill>
+                            <a:prstClr val="black"/>
+                          </a:solidFill>
+                        </a:ln>
+                      </wps:spPr>
+                      <wps:txbx>
+                        <w:txbxContent>
+                          <w:p>
+                            <w:pPr>
+                              <w:rPr>
+                                <w:b/>
+                              </w:rPr>
+                            </w:pPr>
+                            <w:proofErr w:type="spellStart"/>
+                            <w:r>
+                              <w:rPr>
+                                <w:b/>
+                              </w:rPr>
+                              <w:t>joydipPersonRef</w:t>
+                            </w:r>
+                            <w:proofErr w:type="spellEnd"/>
+                          </w:p>
+                        </w:txbxContent>
+                      </wps:txbx>
+                      <wps:bodyPr rot="0" spcFirstLastPara="0" vertOverflow="overflow" horzOverflow="overflow" vert="horz" wrap="square" lIns="91440" tIns="45720" rIns="91440" bIns="45720" numCol="1" spcCol="0" rtlCol="0" fromWordArt="0" anchor="t" anchorCtr="0" forceAA="0" compatLnSpc="1">
+                        <a:prstTxWarp prst="textNoShape">
+                          <a:avLst/>
+                        </a:prstTxWarp>
+                        <a:noAutofit/>
+                      </wps:bodyPr>
+                    </wps:wsp>
+                  </a:graphicData>
+                </a:graphic>
+                <wp14:sizeRelH relativeFrom="margin">
+                  <wp14:pctWidth>0</wp14:pctWidth>
+                </wp14:sizeRelH>
+                <wp14:sizeRelV relativeFrom="margin">
+                  <wp14:pctHeight>0</wp14:pctHeight>
+                </wp14:sizeRelV>
+              </wp:anchor>
+            </w:drawing>
+          </mc:Choice>
+          <mc:Fallback>
+            <w:pict>
+              <v:shape w14:anchorId="04F91EFE" id="Text Box 15" o:spid="_x0000_s1033" type="#_x0000_t202" style="position:absolute;margin-left:-21.6pt;margin-top:44.4pt;width:101.2pt;height:23.6pt;z-index:251678720;visibility:visible;mso-wrap-style:square;mso-width-percent:0;mso-height-percent:0;mso-wrap-distance-left:9pt;mso-wrap-distance-top:0;mso-wrap-distance-right:9pt;mso-wrap-distance-bottom:0;mso-position-horizontal:absolute;mso-position-horizontal-relative:text;mso-position-vertical:absolute;mso-position-vertical-relative:text;mso-width-percent:0;mso-height-percent:0;mso-width-relative:margin;mso-height-relative:margin;v-text-anchor:top" o:gfxdata="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" fillcolor="#acb9ca [1311]" strokeweight=".5pt">
+                <v:textbox>
+                  <w:txbxContent>
+                    <w:p>
+                      <w:pPr>
+                        <w:rPr>
+                          <w:b/>
+                        </w:rPr>
+                      </w:pPr>
+                      <w:proofErr w:type="spellStart"/>
+                      <w:r>
+                        <w:rPr>
+                          <w:b/>
+                        </w:rPr>
+                        <w:t>joydipPersonRef</w:t>
+                      </w:r>
+                      <w:proofErr w:type="spellEnd"/>
+                    </w:p>
+                  </w:txbxContent>
+                </v:textbox>
+              </v:shape>
+            </w:pict>
+          </mc:Fallback>
+        </mc:AlternateContent>
+      </w:r>
+      <w:r>
+        <w:rPr>
+          <w:noProof/>
+        </w:rPr>
+        <mc:AlternateContent>
+          <mc:Choice Requires="wps">
+            <w:drawing>
+              <wp:anchor distT="0" distB="0" distL="114300" distR="114300" simplePos="0" relativeHeight="251666432" behindDoc="0" locked="0" layoutInCell="1" allowOverlap="1" wp14:anchorId="4B8CDF51" wp14:editId="42A34124">
+                <wp:simplePos x="0" y="0"/>
+                <wp:positionH relativeFrom="column">
+                  <wp:posOffset>1031240</wp:posOffset>
+                </wp:positionH>
+                <wp:positionV relativeFrom="paragraph">
+                  <wp:posOffset>579120</wp:posOffset>
+                </wp:positionV>
+                <wp:extent cx="1320800" cy="304800"/>
+                <wp:effectExtent l="0" t="0" r="12700" b="19050"/>
+                <wp:wrapNone/>
+                <wp:docPr id="7" name="Text Box 7"/>
+                <wp:cNvGraphicFramePr/>
+                <a:graphic xmlns:a="http://schemas.openxmlformats.org/drawingml/2006/main">
+                  <a:graphicData uri="http://schemas.microsoft.com/office/word/2010/wordprocessingShape">
+                    <wps:wsp>
+                      <wps:cNvSpPr txBox="1"/>
+                      <wps:spPr>
+                        <a:xfrm>
+                          <a:off x="0" y="0"/>
+                          <a:ext cx="1320800" cy="304800"/>
+                        </a:xfrm>
+                        <a:prstGeom prst="rect">
+                          <a:avLst/>
+                        </a:prstGeom>
+                        <a:solidFill>
+                          <a:schemeClr val="lt1"/>
+                        </a:solidFill>
+                        <a:ln w="6350">
+                          <a:solidFill>
+                            <a:prstClr val="black"/>
+                          </a:solidFill>
+                        </a:ln>
+                      </wps:spPr>
+                      <wps:txbx>
+                        <w:txbxContent>
+                          <w:p>
+                            <w:r>
+                              <w:t>Reference of object</w:t>
+                            </w:r>
+                          </w:p>
+                        </w:txbxContent>
+                      </wps:txbx>
+                      <wps:bodyPr rot="0" spcFirstLastPara="0" vertOverflow="overflow" horzOverflow="overflow" vert="horz" wrap="square" lIns="91440" tIns="45720" rIns="91440" bIns="45720" numCol="1" spcCol="0" rtlCol="0" fromWordArt="0" anchor="t" anchorCtr="0" forceAA="0" compatLnSpc="1">
+                        <a:prstTxWarp prst="textNoShape">
+                          <a:avLst/>
+                        </a:prstTxWarp>
+                        <a:noAutofit/>
+                      </wps:bodyPr>
+                    </wps:wsp>
+                  </a:graphicData>
+                </a:graphic>
+                <wp14:sizeRelH relativeFrom="margin">
+                  <wp14:pctWidth>0</wp14:pctWidth>
+                </wp14:sizeRelH>
+                <wp14:sizeRelV relativeFrom="margin">
+                  <wp14:pctHeight>0</wp14:pctHeight>
+                </wp14:sizeRelV>
+              </wp:anchor>
+            </w:drawing>
+          </mc:Choice>
+          <mc:Fallback>
+            <w:pict>
+              <v:shape w14:anchorId="4B8CDF51" id="Text Box 7" o:spid="_x0000_s1034" type="#_x0000_t202" style="position:absolute;margin-left:81.2pt;margin-top:45.6pt;width:104pt;height:24pt;z-index:251666432;visibility:visible;mso-wrap-style:square;mso-width-percent:0;mso-height-percent:0;mso-wrap-distance-left:9pt;mso-wrap-distance-top:0;mso-wrap-distance-right:9pt;mso-wrap-distance-bottom:0;mso-position-horizontal:absolute;mso-position-horizontal-relative:text;mso-position-vertical:absolute;mso-position-vertical-relative:text;mso-width-percent:0;mso-height-percent:0;mso-width-relative:margin;mso-height-relative:margin;v-text-anchor:top" o:gfxdata="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" fillcolor="white [3201]" strokeweight=".5pt">
+                <v:textbox>
+                  <w:txbxContent>
+                    <w:p>
+                      <w:r>
+                        <w:t>Reference of object</w:t>
+                      </w:r>
+                    </w:p>
+                  </w:txbxContent>
+                </v:textbox>
+              </v:shape>
+            </w:pict>
+          </mc:Fallback>
+        </mc:AlternateContent>
+      </w:r>
+      <w:r>
+        <w:rPr>
+          <w:noProof/>
+        </w:rPr>
+        <mc:AlternateContent>
+          <mc:Choice Requires="wps">
+            <w:drawing>
+              <wp:anchor distT="0" distB="0" distL="114300" distR="114300" simplePos="0" relativeHeight="251664384" behindDoc="0" locked="0" layoutInCell="1" allowOverlap="1" wp14:anchorId="5E868D71" wp14:editId="4E47A304">
+                <wp:simplePos x="0" y="0"/>
+                <wp:positionH relativeFrom="column">
+                  <wp:posOffset>-55880</wp:posOffset>
+                </wp:positionH>
+                <wp:positionV relativeFrom="paragraph">
+                  <wp:posOffset>106680</wp:posOffset>
+                </wp:positionV>
+                <wp:extent cx="1173480" cy="238760"/>
+                <wp:effectExtent l="0" t="0" r="26670" b="27940"/>
+                <wp:wrapNone/>
+                <wp:docPr id="6" name="Text Box 6"/>
+                <wp:cNvGraphicFramePr/>
+                <a:graphic xmlns:a="http://schemas.openxmlformats.org/drawingml/2006/main">
+                  <a:graphicData uri="http://schemas.microsoft.com/office/word/2010/wordprocessingShape">
+                    <wps:wsp>
+                      <wps:cNvSpPr txBox="1"/>
+                      <wps:spPr>
+                        <a:xfrm>
+                          <a:off x="0" y="0"/>
+                          <a:ext cx="1173480" cy="238760"/>
+                        </a:xfrm>
+                        <a:prstGeom prst="rect">
+                          <a:avLst/>
+                        </a:prstGeom>
+                        <a:solidFill>
+                          <a:schemeClr val="tx2">
+                            <a:lumMod val="40000"/>
+                            <a:lumOff val="60000"/>
+                          </a:schemeClr>
+                        </a:solidFill>
+                        <a:ln w="6350">
+                          <a:solidFill>
+                            <a:prstClr val="black"/>
+                          </a:solidFill>
+                        </a:ln>
+                      </wps:spPr>
+                      <wps:txbx>
+                        <w:txbxContent>
+                          <w:p>
+                            <w:proofErr w:type="spellStart"/>
+                            <w:r>
+                              <w:t>numValue</w:t>
+                            </w:r>
+                            <w:proofErr w:type="spellEnd"/>
+                          </w:p>
+                        </w:txbxContent>
+                      </wps:txbx>
+                      <wps:bodyPr rot="0" spcFirstLastPara="0" vertOverflow="overflow" horzOverflow="overflow" vert="horz" wrap="square" lIns="91440" tIns="45720" rIns="91440" bIns="45720" numCol="1" spcCol="0" rtlCol="0" fromWordArt="0" anchor="t" anchorCtr="0" forceAA="0" compatLnSpc="1">
+                        <a:prstTxWarp prst="textNoShape">
+                          <a:avLst/>
+                        </a:prstTxWarp>
+                        <a:noAutofit/>
+                      </wps:bodyPr>
+                    </wps:wsp>
+                  </a:graphicData>
+                </a:graphic>
+              </wp:anchor>
+            </w:drawing>
+          </mc:Choice>
+          <mc:Fallback>
+            <w:pict>
+              <v:shape w14:anchorId="5E868D71" id="Text Box 6" o:spid="_x0000_s1035" type="#_x0000_t202" style="position:absolute;margin-left:-4.4pt;margin-top:8.4pt;width:92.4pt;height:18.8pt;z-index:251664384;visibility:visible;mso-wrap-style:square;mso-wrap-distance-left:9pt;mso-wrap-distance-top:0;mso-wrap-distance-right:9pt;mso-wrap-distance-bottom:0;mso-position-horizontal:absolute;mso-position-horizontal-relative:text;mso-position-vertical:absolute;mso-position-vertical-relative:text;v-text-anchor:top" o:gfxdata="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" fillcolor="#acb9ca [1311]" strokeweight=".5pt">
+                <v:textbox>
+                  <w:txbxContent>
+                    <w:p>
+                      <w:proofErr w:type="spellStart"/>
+                      <w:r>
+                        <w:t>numValue</w:t>
+                      </w:r>
+                      <w:proofErr w:type="spellEnd"/>
+                    </w:p>
+                  </w:txbxContent>
+                </v:textbox>
+              </v:shape>
+            </w:pict>
+          </mc:Fallback>
+        </mc:AlternateContent>
+      </w:r>
+      <w:r>
+        <w:rPr>
+          <w:noProof/>
+        </w:rPr>
+        <mc:AlternateContent>
+          <mc:Choice Requires="wps">
+            <w:drawing>
+              <wp:anchor distT="0" distB="0" distL="114300" distR="114300" simplePos="0" relativeHeight="251661312" behindDoc="0" locked="0" layoutInCell="1" allowOverlap="1" wp14:anchorId="40CB7BB9" wp14:editId="0FAE7B8D">
                 <wp:simplePos x="0" y="0"/>
                 <wp:positionH relativeFrom="column">
                   <wp:posOffset>995680</wp:posOffset>
@@ -174,7 +1647,7 @@
           </mc:Choice>
           <mc:Fallback>
             <w:pict>
-              <v:shape w14:anchorId="40CB7BB9" id="Text Box 3" o:spid="_x0000_s1027" type="#_x0000_t202" style="position:absolute;margin-left:78.4pt;margin-top:157.6pt;width:111.2pt;height:36pt;z-index:251661312;visibility:visible;mso-wrap-style:square;mso-height-percent:0;mso-wrap-distance-left:9pt;mso-wrap-distance-top:0;mso-wrap-distance-right:9pt;mso-wrap-distance-bottom:0;mso-position-horizontal:absolute;mso-position-horizontal-relative:text;mso-position-vertical:absolute;mso-position-vertical-relative:text;mso-height-percent:0;mso-height-relative:margin;v-text-anchor:top" o:gfxdata="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" fillcolor="white [3201]" strokeweight=".5pt">
+              <v:shape w14:anchorId="40CB7BB9" id="Text Box 3" o:spid="_x0000_s1036" type="#_x0000_t202" style="position:absolute;margin-left:78.4pt;margin-top:157.6pt;width:111.2pt;height:36pt;z-index:251661312;visibility:visible;mso-wrap-style:square;mso-height-percent:0;mso-wrap-distance-left:9pt;mso-wrap-distance-top:0;mso-wrap-distance-right:9pt;mso-wrap-distance-bottom:0;mso-position-horizontal:absolute;mso-position-horizontal-relative:text;mso-position-vertical:absolute;mso-position-vertical-relative:text;mso-height-percent:0;mso-height-relative:margin;v-text-anchor:top" o:gfxdata="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" fillcolor="white [3201]" strokeweight=".5pt">
                 <v:textbox>
                   <w:txbxContent>
                     <w:p>
@@ -196,92 +1669,7 @@
         <mc:AlternateContent>
           <mc:Choice Requires="wps">
             <w:drawing>
-              <wp:anchor distT="0" distB="0" distL="114300" distR="114300" simplePos="0" relativeHeight="251666432" behindDoc="0" locked="0" layoutInCell="1" allowOverlap="1" wp14:anchorId="4B8CDF51" wp14:editId="1E074F57">
-                <wp:simplePos x="0" y="0"/>
-                <wp:positionH relativeFrom="column">
-                  <wp:posOffset>1036320</wp:posOffset>
-                </wp:positionH>
-                <wp:positionV relativeFrom="paragraph">
-                  <wp:posOffset>960120</wp:posOffset>
-                </wp:positionV>
-                <wp:extent cx="1320800" cy="304800"/>
-                <wp:effectExtent l="0" t="0" r="12700" b="19050"/>
-                <wp:wrapNone/>
-                <wp:docPr id="7" name="Text Box 7"/>
-                <wp:cNvGraphicFramePr/>
-                <a:graphic xmlns:a="http://schemas.openxmlformats.org/drawingml/2006/main">
-                  <a:graphicData uri="http://schemas.microsoft.com/office/word/2010/wordprocessingShape">
-                    <wps:wsp>
-                      <wps:cNvSpPr txBox="1"/>
-                      <wps:spPr>
-                        <a:xfrm>
-                          <a:off x="0" y="0"/>
-                          <a:ext cx="1320800" cy="304800"/>
-                        </a:xfrm>
-                        <a:prstGeom prst="rect">
-                          <a:avLst/>
-                        </a:prstGeom>
-                        <a:solidFill>
-                          <a:schemeClr val="lt1"/>
-                        </a:solidFill>
-                        <a:ln w="6350">
-                          <a:solidFill>
-                            <a:prstClr val="black"/>
-                          </a:solidFill>
-                        </a:ln>
-                      </wps:spPr>
-                      <wps:txbx>
-                        <w:txbxContent>
-                          <w:p>
-                            <w:r>
-                              <w:t>Reference of object</w:t>
-                            </w:r>
-                          </w:p>
-                        </w:txbxContent>
-                      </wps:txbx>
-                      <wps:bodyPr rot="0" spcFirstLastPara="0" vertOverflow="overflow" horzOverflow="overflow" vert="horz" wrap="square" lIns="91440" tIns="45720" rIns="91440" bIns="45720" numCol="1" spcCol="0" rtlCol="0" fromWordArt="0" anchor="t" anchorCtr="0" forceAA="0" compatLnSpc="1">
-                        <a:prstTxWarp prst="textNoShape">
-                          <a:avLst/>
-                        </a:prstTxWarp>
-                        <a:noAutofit/>
-                      </wps:bodyPr>
-                    </wps:wsp>
-                  </a:graphicData>
-                </a:graphic>
-                <wp14:sizeRelH relativeFrom="margin">
-                  <wp14:pctWidth>0</wp14:pctWidth>
-                </wp14:sizeRelH>
-                <wp14:sizeRelV relativeFrom="margin">
-                  <wp14:pctHeight>0</wp14:pctHeight>
-                </wp14:sizeRelV>
-              </wp:anchor>
-            </w:drawing>
-          </mc:Choice>
-          <mc:Fallback>
-            <w:pict>
-              <v:shape w14:anchorId="4B8CDF51" id="Text Box 7" o:spid="_x0000_s1028" type="#_x0000_t202" style="position:absolute;margin-left:81.6pt;margin-top:75.6pt;width:104pt;height:24pt;z-index:251666432;visibility:visible;mso-wrap-style:square;mso-width-percent:0;mso-height-percent:0;mso-wrap-distance-left:9pt;mso-wrap-distance-top:0;mso-wrap-distance-right:9pt;mso-wrap-distance-bottom:0;mso-position-horizontal:absolute;mso-position-horizontal-relative:text;mso-position-vertical:absolute;mso-position-vertical-relative:text;mso-width-percent:0;mso-height-percent:0;mso-width-relative:margin;mso-height-relative:margin;v-text-anchor:top" o:gfxdata="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" fillcolor="white [3201]" strokeweight=".5pt">
-                <v:textbox>
-                  <w:txbxContent>
-                    <w:p>
-                      <w:r>
-                        <w:t>Reference of object</w:t>
-                      </w:r>
-                    </w:p>
-                  </w:txbxContent>
-                </v:textbox>
-              </v:shape>
-            </w:pict>
-          </mc:Fallback>
-        </mc:AlternateContent>
-      </w:r>
-      <w:r>
-        <w:rPr>
-          <w:noProof/>
-        </w:rPr>
-        <mc:AlternateContent>
-          <mc:Choice Requires="wps">
-            <w:drawing>
-              <wp:anchor distT="0" distB="0" distL="114300" distR="114300" simplePos="0" relativeHeight="251673600" behindDoc="0" locked="0" layoutInCell="1" allowOverlap="1" wp14:anchorId="67E8A6EA" wp14:editId="63ECF0EA">
+              <wp:anchor distT="0" distB="0" distL="114300" distR="114300" simplePos="0" relativeHeight="251673600" behindDoc="0" locked="0" layoutInCell="1" allowOverlap="1" wp14:anchorId="67E8A6EA" wp14:editId="65488192">
                 <wp:simplePos x="0" y="0"/>
                 <wp:positionH relativeFrom="column">
                   <wp:posOffset>2870200</wp:posOffset>
@@ -323,6 +1711,18 @@
                           <a:schemeClr val="lt1"/>
                         </a:fontRef>
                       </wps:style>
+                      <wps:txbx>
+                        <w:txbxContent>
+                          <w:p>
+                            <w:pPr>
+                              <w:jc w:val="center"/>
+                            </w:pPr>
+                            <w:r>
+                              <w:t>joydip</w:t>
+                            </w:r>
+                          </w:p>
+                        </w:txbxContent>
+                      </wps:txbx>
                       <wps:bodyPr rot="0" spcFirstLastPara="0" vertOverflow="overflow" horzOverflow="overflow" vert="horz" wrap="square" lIns="91440" tIns="45720" rIns="91440" bIns="45720" numCol="1" spcCol="0" rtlCol="0" fromWordArt="0" anchor="ctr" anchorCtr="0" forceAA="0" compatLnSpc="1">
                         <a:prstTxWarp prst="textNoShape">
                           <a:avLst/>
@@ -337,7 +1737,20 @@
           </mc:Choice>
           <mc:Fallback>
             <w:pict>
-              <v:rect w14:anchorId="6187FC95" id="Rectangle 12" o:spid="_x0000_s1026" style="position:absolute;margin-left:226pt;margin-top:30pt;width:66pt;height:19.6pt;z-index:251673600;visibility:visible;mso-wrap-style:square;mso-wrap-distance-left:9pt;mso-wrap-distance-top:0;mso-wrap-distance-right:9pt;mso-wrap-distance-bottom:0;mso-position-horizontal:absolute;mso-position-horizontal-relative:text;mso-position-vertical:absolute;mso-position-vertical-relative:text;v-text-anchor:middle" o:gfxdata="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" fillcolor="#4472c4 [3204]" strokecolor="#1f3763 [1604]" strokeweight="1pt"/>
+              <v:rect w14:anchorId="67E8A6EA" id="Rectangle 12" o:spid="_x0000_s1037" style="position:absolute;margin-left:226pt;margin-top:30pt;width:66pt;height:19.6pt;z-index:251673600;visibility:visible;mso-wrap-style:square;mso-wrap-distance-left:9pt;mso-wrap-distance-top:0;mso-wrap-distance-right:9pt;mso-wrap-distance-bottom:0;mso-position-horizontal:absolute;mso-position-horizontal-relative:text;mso-position-vertical:absolute;mso-position-vertical-relative:text;v-text-anchor:middle" o:gfxdata="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" fillcolor="#4472c4 [3204]" strokecolor="#1f3763 [1604]" strokeweight="1pt">
+                <v:textbox>
+                  <w:txbxContent>
+                    <w:p>
+                      <w:pPr>
+                        <w:jc w:val="center"/>
+                      </w:pPr>
+                      <w:r>
+                        <w:t>joydip</w:t>
+                      </w:r>
+                    </w:p>
+                  </w:txbxContent>
+                </v:textbox>
+              </v:rect>
             </w:pict>
           </mc:Fallback>
         </mc:AlternateContent>
@@ -349,154 +1762,7 @@
         <mc:AlternateContent>
           <mc:Choice Requires="wps">
             <w:drawing>
-              <wp:anchor distT="0" distB="0" distL="114300" distR="114300" simplePos="0" relativeHeight="251676672" behindDoc="0" locked="0" layoutInCell="1" allowOverlap="1" wp14:anchorId="71711753" wp14:editId="06B9D414">
-                <wp:simplePos x="0" y="0"/>
-                <wp:positionH relativeFrom="column">
-                  <wp:posOffset>2270760</wp:posOffset>
-                </wp:positionH>
-                <wp:positionV relativeFrom="paragraph">
-                  <wp:posOffset>55880</wp:posOffset>
-                </wp:positionV>
-                <wp:extent cx="518160" cy="924560"/>
-                <wp:effectExtent l="0" t="38100" r="53340" b="27940"/>
-                <wp:wrapNone/>
-                <wp:docPr id="14" name="Straight Arrow Connector 14"/>
-                <wp:cNvGraphicFramePr/>
-                <a:graphic xmlns:a="http://schemas.openxmlformats.org/drawingml/2006/main">
-                  <a:graphicData uri="http://schemas.microsoft.com/office/word/2010/wordprocessingShape">
-                    <wps:wsp>
-                      <wps:cNvCnPr/>
-                      <wps:spPr>
-                        <a:xfrm flipV="1">
-                          <a:off x="0" y="0"/>
-                          <a:ext cx="518160" cy="924560"/>
-                        </a:xfrm>
-                        <a:prstGeom prst="straightConnector1">
-                          <a:avLst/>
-                        </a:prstGeom>
-                        <a:ln>
-                          <a:solidFill>
-                            <a:schemeClr val="tx1"/>
-                          </a:solidFill>
-                          <a:tailEnd type="triangle"/>
-                        </a:ln>
-                      </wps:spPr>
-                      <wps:style>
-                        <a:lnRef idx="1">
-                          <a:schemeClr val="accent1"/>
-                        </a:lnRef>
-                        <a:fillRef idx="0">
-                          <a:schemeClr val="accent1"/>
-                        </a:fillRef>
-                        <a:effectRef idx="0">
-                          <a:schemeClr val="accent1"/>
-                        </a:effectRef>
-                        <a:fontRef idx="minor">
-                          <a:schemeClr val="tx1"/>
-                        </a:fontRef>
-                      </wps:style>
-                      <wps:bodyPr/>
-                    </wps:wsp>
-                  </a:graphicData>
-                </a:graphic>
-              </wp:anchor>
-            </w:drawing>
-          </mc:Choice>
-          <mc:Fallback>
-            <w:pict>
-              <v:shapetype w14:anchorId="1AC5F455" id="_x0000_t32" coordsize="21600,21600" o:spt="32" o:oned="t" path="m,l21600,21600e" filled="f">
-                <v:path arrowok="t" fillok="f" o:connecttype="none"/>
-                <o:lock v:ext="edit" shapetype="t"/>
-              </v:shapetype>
-              <v:shape id="Straight Arrow Connector 14" o:spid="_x0000_s1026" type="#_x0000_t32" style="position:absolute;margin-left:178.8pt;margin-top:4.4pt;width:40.8pt;height:72.8pt;flip:y;z-index:251676672;visibility:visible;mso-wrap-style:square;mso-wrap-distance-left:9pt;mso-wrap-distance-top:0;mso-wrap-distance-right:9pt;mso-wrap-distance-bottom:0;mso-position-horizontal:absolute;mso-position-horizontal-relative:text;mso-position-vertical:absolute;mso-position-vertical-relative:text" o:gfxdata="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" strokecolor="black [3213]" strokeweight=".5pt">
-                <v:stroke endarrow="block" joinstyle="miter"/>
-              </v:shape>
-            </w:pict>
-          </mc:Fallback>
-        </mc:AlternateContent>
-      </w:r>
-      <w:r>
-        <w:rPr>
-          <w:noProof/>
-        </w:rPr>
-        <mc:AlternateContent>
-          <mc:Choice Requires="wps">
-            <w:drawing>
-              <wp:anchor distT="0" distB="0" distL="114300" distR="114300" simplePos="0" relativeHeight="251670528" behindDoc="0" locked="0" layoutInCell="1" allowOverlap="1" wp14:anchorId="1B14B6A9" wp14:editId="0D945F8B">
-                <wp:simplePos x="0" y="0"/>
-                <wp:positionH relativeFrom="column">
-                  <wp:posOffset>2819400</wp:posOffset>
-                </wp:positionH>
-                <wp:positionV relativeFrom="paragraph">
-                  <wp:posOffset>55880</wp:posOffset>
-                </wp:positionV>
-                <wp:extent cx="939800" cy="909320"/>
-                <wp:effectExtent l="0" t="0" r="12700" b="24130"/>
-                <wp:wrapNone/>
-                <wp:docPr id="10" name="Text Box 10"/>
-                <wp:cNvGraphicFramePr/>
-                <a:graphic xmlns:a="http://schemas.openxmlformats.org/drawingml/2006/main">
-                  <a:graphicData uri="http://schemas.microsoft.com/office/word/2010/wordprocessingShape">
-                    <wps:wsp>
-                      <wps:cNvSpPr txBox="1"/>
-                      <wps:spPr>
-                        <a:xfrm>
-                          <a:off x="0" y="0"/>
-                          <a:ext cx="939800" cy="909320"/>
-                        </a:xfrm>
-                        <a:prstGeom prst="rect">
-                          <a:avLst/>
-                        </a:prstGeom>
-                        <a:solidFill>
-                          <a:schemeClr val="lt1"/>
-                        </a:solidFill>
-                        <a:ln w="6350">
-                          <a:solidFill>
-                            <a:prstClr val="black"/>
-                          </a:solidFill>
-                        </a:ln>
-                      </wps:spPr>
-                      <wps:txbx>
-                        <w:txbxContent>
-                          <w:p/>
-                        </w:txbxContent>
-                      </wps:txbx>
-                      <wps:bodyPr rot="0" spcFirstLastPara="0" vertOverflow="overflow" horzOverflow="overflow" vert="horz" wrap="square" lIns="91440" tIns="45720" rIns="91440" bIns="45720" numCol="1" spcCol="0" rtlCol="0" fromWordArt="0" anchor="t" anchorCtr="0" forceAA="0" compatLnSpc="1">
-                        <a:prstTxWarp prst="textNoShape">
-                          <a:avLst/>
-                        </a:prstTxWarp>
-                        <a:noAutofit/>
-                      </wps:bodyPr>
-                    </wps:wsp>
-                  </a:graphicData>
-                </a:graphic>
-                <wp14:sizeRelV relativeFrom="margin">
-                  <wp14:pctHeight>0</wp14:pctHeight>
-                </wp14:sizeRelV>
-              </wp:anchor>
-            </w:drawing>
-          </mc:Choice>
-          <mc:Fallback>
-            <w:pict>
-              <v:shape w14:anchorId="1B14B6A9" id="Text Box 10" o:spid="_x0000_s1029" type="#_x0000_t202" style="position:absolute;margin-left:222pt;margin-top:4.4pt;width:74pt;height:71.6pt;z-index:251670528;visibility:visible;mso-wrap-style:square;mso-height-percent:0;mso-wrap-distance-left:9pt;mso-wrap-distance-top:0;mso-wrap-distance-right:9pt;mso-wrap-distance-bottom:0;mso-position-horizontal:absolute;mso-position-horizontal-relative:text;mso-position-vertical:absolute;mso-position-vertical-relative:text;mso-height-percent:0;mso-height-relative:margin;v-text-anchor:top" o:gfxdata="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" fillcolor="white [3201]" strokeweight=".5pt">
-                <v:textbox>
-                  <w:txbxContent>
-                    <w:p/>
-                  </w:txbxContent>
-                </v:textbox>
-              </v:shape>
-            </w:pict>
-          </mc:Fallback>
-        </mc:AlternateContent>
-      </w:r>
-      <w:r>
-        <w:rPr>
-          <w:noProof/>
-        </w:rPr>
-        <mc:AlternateContent>
-          <mc:Choice Requires="wps">
-            <w:drawing>
-              <wp:anchor distT="0" distB="0" distL="114300" distR="114300" simplePos="0" relativeHeight="251675648" behindDoc="0" locked="0" layoutInCell="1" allowOverlap="1" wp14:anchorId="54BAEA3F" wp14:editId="68A264CD">
+              <wp:anchor distT="0" distB="0" distL="114300" distR="114300" simplePos="0" relativeHeight="251675648" behindDoc="0" locked="0" layoutInCell="1" allowOverlap="1" wp14:anchorId="54BAEA3F" wp14:editId="0BD49569">
                 <wp:simplePos x="0" y="0"/>
                 <wp:positionH relativeFrom="column">
                   <wp:posOffset>2865120</wp:posOffset>
@@ -538,6 +1804,18 @@
                           <a:schemeClr val="lt1"/>
                         </a:fontRef>
                       </wps:style>
+                      <wps:txbx>
+                        <w:txbxContent>
+                          <w:p>
+                            <w:pPr>
+                              <w:jc w:val="center"/>
+                            </w:pPr>
+                            <w:r>
+                              <w:t>909090…</w:t>
+                            </w:r>
+                          </w:p>
+                        </w:txbxContent>
+                      </wps:txbx>
                       <wps:bodyPr rot="0" spcFirstLastPara="0" vertOverflow="overflow" horzOverflow="overflow" vert="horz" wrap="square" lIns="91440" tIns="45720" rIns="91440" bIns="45720" numCol="1" spcCol="0" rtlCol="0" fromWordArt="0" anchor="ctr" anchorCtr="0" forceAA="0" compatLnSpc="1">
                         <a:prstTxWarp prst="textNoShape">
                           <a:avLst/>
@@ -552,7 +1830,20 @@
           </mc:Choice>
           <mc:Fallback>
             <w:pict>
-              <v:rect w14:anchorId="5F35D64B" id="Rectangle 13" o:spid="_x0000_s1026" style="position:absolute;margin-left:225.6pt;margin-top:50.4pt;width:66pt;height:19.6pt;z-index:251675648;visibility:visible;mso-wrap-style:square;mso-wrap-distance-left:9pt;mso-wrap-distance-top:0;mso-wrap-distance-right:9pt;mso-wrap-distance-bottom:0;mso-position-horizontal:absolute;mso-position-horizontal-relative:text;mso-position-vertical:absolute;mso-position-vertical-relative:text;v-text-anchor:middle" o:gfxdata="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" fillcolor="#4472c4 [3204]" strokecolor="#1f3763 [1604]" strokeweight="1pt"/>
+              <v:rect w14:anchorId="54BAEA3F" id="Rectangle 13" o:spid="_x0000_s1038" style="position:absolute;margin-left:225.6pt;margin-top:50.4pt;width:66pt;height:19.6pt;z-index:251675648;visibility:visible;mso-wrap-style:square;mso-wrap-distance-left:9pt;mso-wrap-distance-top:0;mso-wrap-distance-right:9pt;mso-wrap-distance-bottom:0;mso-position-horizontal:absolute;mso-position-horizontal-relative:text;mso-position-vertical:absolute;mso-position-vertical-relative:text;v-text-anchor:middle" o:gfxdata="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" fillcolor="#4472c4 [3204]" strokecolor="#1f3763 [1604]" strokeweight="1pt">
+                <v:textbox>
+                  <w:txbxContent>
+                    <w:p>
+                      <w:pPr>
+                        <w:jc w:val="center"/>
+                      </w:pPr>
+                      <w:r>
+                        <w:t>909090…</w:t>
+                      </w:r>
+                    </w:p>
+                  </w:txbxContent>
+                </v:textbox>
+              </v:rect>
             </w:pict>
           </mc:Fallback>
         </mc:AlternateContent>
@@ -564,7 +1855,7 @@
         <mc:AlternateContent>
           <mc:Choice Requires="wps">
             <w:drawing>
-              <wp:anchor distT="0" distB="0" distL="114300" distR="114300" simplePos="0" relativeHeight="251671552" behindDoc="0" locked="0" layoutInCell="1" allowOverlap="1" wp14:anchorId="1FA990BB" wp14:editId="6E5FA3DB">
+              <wp:anchor distT="0" distB="0" distL="114300" distR="114300" simplePos="0" relativeHeight="251671552" behindDoc="0" locked="0" layoutInCell="1" allowOverlap="1" wp14:anchorId="1FA990BB" wp14:editId="59926183">
                 <wp:simplePos x="0" y="0"/>
                 <wp:positionH relativeFrom="column">
                   <wp:posOffset>2870200</wp:posOffset>
@@ -606,6 +1897,18 @@
                           <a:schemeClr val="lt1"/>
                         </a:fontRef>
                       </wps:style>
+                      <wps:txbx>
+                        <w:txbxContent>
+                          <w:p>
+                            <w:pPr>
+                              <w:jc w:val="center"/>
+                            </w:pPr>
+                            <w:r>
+                              <w:t>1001</w:t>
+                            </w:r>
+                          </w:p>
+                        </w:txbxContent>
+                      </wps:txbx>
                       <wps:bodyPr rot="0" spcFirstLastPara="0" vertOverflow="overflow" horzOverflow="overflow" vert="horz" wrap="square" lIns="91440" tIns="45720" rIns="91440" bIns="45720" numCol="1" spcCol="0" rtlCol="0" fromWordArt="0" anchor="ctr" anchorCtr="0" forceAA="0" compatLnSpc="1">
                         <a:prstTxWarp prst="textNoShape">
                           <a:avLst/>
@@ -620,7 +1923,20 @@
           </mc:Choice>
           <mc:Fallback>
             <w:pict>
-              <v:rect w14:anchorId="78AE4D55" id="Rectangle 11" o:spid="_x0000_s1026" style="position:absolute;margin-left:226pt;margin-top:9.2pt;width:66pt;height:19.6pt;z-index:251671552;visibility:visible;mso-wrap-style:square;mso-wrap-distance-left:9pt;mso-wrap-distance-top:0;mso-wrap-distance-right:9pt;mso-wrap-distance-bottom:0;mso-position-horizontal:absolute;mso-position-horizontal-relative:text;mso-position-vertical:absolute;mso-position-vertical-relative:text;v-text-anchor:middle" o:gfxdata="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" fillcolor="#4472c4 [3204]" strokecolor="#1f3763 [1604]" strokeweight="1pt"/>
+              <v:rect w14:anchorId="1FA990BB" id="Rectangle 11" o:spid="_x0000_s1039" style="position:absolute;margin-left:226pt;margin-top:9.2pt;width:66pt;height:19.6pt;z-index:251671552;visibility:visible;mso-wrap-style:square;mso-wrap-distance-left:9pt;mso-wrap-distance-top:0;mso-wrap-distance-right:9pt;mso-wrap-distance-bottom:0;mso-position-horizontal:absolute;mso-position-horizontal-relative:text;mso-position-vertical:absolute;mso-position-vertical-relative:text;v-text-anchor:middle" o:gfxdata="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" fillcolor="#4472c4 [3204]" strokecolor="#1f3763 [1604]" strokeweight="1pt">
+                <v:textbox>
+                  <w:txbxContent>
+                    <w:p>
+                      <w:pPr>
+                        <w:jc w:val="center"/>
+                      </w:pPr>
+                      <w:r>
+                        <w:t>1001</w:t>
+                      </w:r>
+                    </w:p>
+                  </w:txbxContent>
+                </v:textbox>
+              </v:rect>
             </w:pict>
           </mc:Fallback>
         </mc:AlternateContent>
@@ -670,16 +1986,7 @@
                         <w:txbxContent>
                           <w:p>
                             <w:r>
-                              <w:t>Heap</w:t>
-                            </w:r>
-                            <w:r>
-                              <w:t xml:space="preserve"> (</w:t>
-                            </w:r>
-                            <w:r>
-                              <w:t>objects</w:t>
-                            </w:r>
-                            <w:r>
-                              <w:t>)</w:t>
+                              <w:t>Heap (objects)</w:t>
                             </w:r>
                           </w:p>
                         </w:txbxContent>
@@ -701,21 +2008,12 @@
           </mc:Choice>
           <mc:Fallback>
             <w:pict>
-              <v:shape w14:anchorId="47D04CD4" id="Text Box 9" o:spid="_x0000_s1030" type="#_x0000_t202" style="position:absolute;margin-left:3in;margin-top:162.8pt;width:111.2pt;height:27.2pt;z-index:251669504;visibility:visible;mso-wrap-style:square;mso-height-percent:0;mso-wrap-distance-left:9pt;mso-wrap-distance-top:0;mso-wrap-distance-right:9pt;mso-wrap-distance-bottom:0;mso-position-horizontal:absolute;mso-position-horizontal-relative:text;mso-position-vertical:absolute;mso-position-vertical-relative:text;mso-height-percent:0;mso-height-relative:margin;v-text-anchor:top" o:gfxdata="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" fillcolor="white [3201]" strokeweight=".5pt">
+              <v:shape w14:anchorId="47D04CD4" id="Text Box 9" o:spid="_x0000_s1040" type="#_x0000_t202" style="position:absolute;margin-left:3in;margin-top:162.8pt;width:111.2pt;height:27.2pt;z-index:251669504;visibility:visible;mso-wrap-style:square;mso-height-percent:0;mso-wrap-distance-left:9pt;mso-wrap-distance-top:0;mso-wrap-distance-right:9pt;mso-wrap-distance-bottom:0;mso-position-horizontal:absolute;mso-position-horizontal-relative:text;mso-position-vertical:absolute;mso-position-vertical-relative:text;mso-height-percent:0;mso-height-relative:margin;v-text-anchor:top" o:gfxdata="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" fillcolor="white [3201]" strokeweight=".5pt">
                 <v:textbox>
                   <w:txbxContent>
                     <w:p>
                       <w:r>
-                        <w:t>Heap</w:t>
-                      </w:r>
-                      <w:r>
-                        <w:t xml:space="preserve"> (</w:t>
-                      </w:r>
-                      <w:r>
-                        <w:t>objects</w:t>
-                      </w:r>
-                      <w:r>
-                        <w:t>)</w:t>
+                        <w:t>Heap (objects)</w:t>
                       </w:r>
                     </w:p>
                   </w:txbxContent>
@@ -732,7 +2030,7 @@
         <mc:AlternateContent>
           <mc:Choice Requires="wps">
             <w:drawing>
-              <wp:anchor distT="0" distB="0" distL="114300" distR="114300" simplePos="0" relativeHeight="251667456" behindDoc="0" locked="0" layoutInCell="1" allowOverlap="1" wp14:anchorId="07EBAEA9" wp14:editId="4D5ADFB8">
+              <wp:anchor distT="0" distB="0" distL="114300" distR="114300" simplePos="0" relativeHeight="251667456" behindDoc="0" locked="0" layoutInCell="1" allowOverlap="1" wp14:anchorId="07EBAEA9" wp14:editId="32145C0D">
                 <wp:simplePos x="0" y="0"/>
                 <wp:positionH relativeFrom="column">
                   <wp:posOffset>2631440</wp:posOffset>
@@ -794,93 +2092,7 @@
           </mc:Choice>
           <mc:Fallback>
             <w:pict>
-              <v:rect w14:anchorId="22813A91" id="Rectangle 8" o:spid="_x0000_s1026" style="position:absolute;margin-left:207.2pt;margin-top:-8.4pt;width:170.8pt;height:169.6pt;z-index:251667456;visibility:visible;mso-wrap-style:square;mso-wrap-distance-left:9pt;mso-wrap-distance-top:0;mso-wrap-distance-right:9pt;mso-wrap-distance-bottom:0;mso-position-horizontal:absolute;mso-position-horizontal-relative:text;mso-position-vertical:absolute;mso-position-vertical-relative:text;v-text-anchor:middle" o:gfxdata="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" fillcolor="#deeaf6 [664]" strokecolor="#1f3763 [1604]" strokeweight="1pt"/>
-            </w:pict>
-          </mc:Fallback>
-        </mc:AlternateContent>
-      </w:r>
-      <w:r>
-        <w:rPr>
-          <w:noProof/>
-        </w:rPr>
-        <mc:AlternateContent>
-          <mc:Choice Requires="wps">
-            <w:drawing>
-              <wp:anchor distT="0" distB="0" distL="114300" distR="114300" simplePos="0" relativeHeight="251664384" behindDoc="0" locked="0" layoutInCell="1" allowOverlap="1" wp14:anchorId="5E868D71" wp14:editId="1C50BD60">
-                <wp:simplePos x="0" y="0"/>
-                <wp:positionH relativeFrom="column">
-                  <wp:posOffset>1112520</wp:posOffset>
-                </wp:positionH>
-                <wp:positionV relativeFrom="paragraph">
-                  <wp:posOffset>447040</wp:posOffset>
-                </wp:positionV>
-                <wp:extent cx="1173480" cy="238760"/>
-                <wp:effectExtent l="0" t="0" r="26670" b="27940"/>
-                <wp:wrapNone/>
-                <wp:docPr id="6" name="Text Box 6"/>
-                <wp:cNvGraphicFramePr/>
-                <a:graphic xmlns:a="http://schemas.openxmlformats.org/drawingml/2006/main">
-                  <a:graphicData uri="http://schemas.microsoft.com/office/word/2010/wordprocessingShape">
-                    <wps:wsp>
-                      <wps:cNvSpPr txBox="1"/>
-                      <wps:spPr>
-                        <a:xfrm>
-                          <a:off x="0" y="0"/>
-                          <a:ext cx="1173480" cy="238760"/>
-                        </a:xfrm>
-                        <a:prstGeom prst="rect">
-                          <a:avLst/>
-                        </a:prstGeom>
-                        <a:solidFill>
-                          <a:schemeClr val="tx2">
-                            <a:lumMod val="40000"/>
-                            <a:lumOff val="60000"/>
-                          </a:schemeClr>
-                        </a:solidFill>
-                        <a:ln w="6350">
-                          <a:solidFill>
-                            <a:prstClr val="black"/>
-                          </a:solidFill>
-                        </a:ln>
-                      </wps:spPr>
-                      <wps:txbx>
-                        <w:txbxContent>
-                          <w:p>
-                            <w:proofErr w:type="spellStart"/>
-                            <w:r>
-                              <w:t>numValue</w:t>
-                            </w:r>
-                            <w:proofErr w:type="spellEnd"/>
-                          </w:p>
-                        </w:txbxContent>
-                      </wps:txbx>
-                      <wps:bodyPr rot="0" spcFirstLastPara="0" vertOverflow="overflow" horzOverflow="overflow" vert="horz" wrap="square" lIns="91440" tIns="45720" rIns="91440" bIns="45720" numCol="1" spcCol="0" rtlCol="0" fromWordArt="0" anchor="t" anchorCtr="0" forceAA="0" compatLnSpc="1">
-                        <a:prstTxWarp prst="textNoShape">
-                          <a:avLst/>
-                        </a:prstTxWarp>
-                        <a:noAutofit/>
-                      </wps:bodyPr>
-                    </wps:wsp>
-                  </a:graphicData>
-                </a:graphic>
-              </wp:anchor>
-            </w:drawing>
-          </mc:Choice>
-          <mc:Fallback>
-            <w:pict>
-              <v:shape w14:anchorId="5E868D71" id="Text Box 6" o:spid="_x0000_s1031" type="#_x0000_t202" style="position:absolute;margin-left:87.6pt;margin-top:35.2pt;width:92.4pt;height:18.8pt;z-index:251664384;visibility:visible;mso-wrap-style:square;mso-wrap-distance-left:9pt;mso-wrap-distance-top:0;mso-wrap-distance-right:9pt;mso-wrap-distance-bottom:0;mso-position-horizontal:absolute;mso-position-horizontal-relative:text;mso-position-vertical:absolute;mso-position-vertical-relative:text;v-text-anchor:top" o:gfxdata="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" fillcolor="#acb9ca [1311]" strokeweight=".5pt">
-                <v:textbox>
-                  <w:txbxContent>
-                    <w:p>
-                      <w:proofErr w:type="spellStart"/>
-                      <w:r>
-                        <w:t>numValue</w:t>
-                      </w:r>
-                      <w:proofErr w:type="spellEnd"/>
-                    </w:p>
-                  </w:txbxContent>
-                </v:textbox>
-              </v:shape>
+              <v:rect w14:anchorId="7D7B6AEC" id="Rectangle 8" o:spid="_x0000_s1026" style="position:absolute;margin-left:207.2pt;margin-top:-8.4pt;width:170.8pt;height:169.6pt;z-index:251667456;visibility:visible;mso-wrap-style:square;mso-wrap-distance-left:9pt;mso-wrap-distance-top:0;mso-wrap-distance-right:9pt;mso-wrap-distance-bottom:0;mso-position-horizontal:absolute;mso-position-horizontal-relative:text;mso-position-vertical:absolute;mso-position-vertical-relative:text;v-text-anchor:middle" o:gfxdata="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" fillcolor="#deeaf6 [664]" strokecolor="#1f3763 [1604]" strokeweight="1pt"/>
             </w:pict>
           </mc:Fallback>
         </mc:AlternateContent>
@@ -949,7 +2161,7 @@
           </mc:Choice>
           <mc:Fallback>
             <w:pict>
-              <v:shape w14:anchorId="387C9487" id="Text Box 5" o:spid="_x0000_s1032" type="#_x0000_t202" style="position:absolute;margin-left:88.4pt;margin-top:4.8pt;width:91.2pt;height:29.6pt;z-index:251663360;visibility:visible;mso-wrap-style:square;mso-wrap-distance-left:9pt;mso-wrap-distance-top:0;mso-wrap-distance-right:9pt;mso-wrap-distance-bottom:0;mso-position-horizontal:absolute;mso-position-horizontal-relative:text;mso-position-vertical:absolute;mso-position-vertical-relative:text;v-text-anchor:top" o:gfxdata="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" fillcolor="white [3201]" strokeweight=".5pt">
+              <v:shape w14:anchorId="387C9487" id="Text Box 5" o:spid="_x0000_s1041" type="#_x0000_t202" style="position:absolute;margin-left:88.4pt;margin-top:4.8pt;width:91.2pt;height:29.6pt;z-index:251663360;visibility:visible;mso-wrap-style:square;mso-wrap-distance-left:9pt;mso-wrap-distance-top:0;mso-wrap-distance-right:9pt;mso-wrap-distance-bottom:0;mso-position-horizontal:absolute;mso-position-horizontal-relative:text;mso-position-vertical:absolute;mso-position-vertical-relative:text;v-text-anchor:top" o:gfxdata="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" fillcolor="white [3201]" strokeweight=".5pt">
                 <v:textbox>
                   <w:txbxContent>
                     <w:p>
@@ -1042,7 +2254,7 @@
           </mc:Choice>
           <mc:Fallback>
             <w:pict>
-              <v:shape w14:anchorId="1DA4D8EC" id="Text Box 4" o:spid="_x0000_s1033" type="#_x0000_t202" style="position:absolute;margin-left:62pt;margin-top:-50.4pt;width:322.8pt;height:29.6pt;z-index:251662336;visibility:visible;mso-wrap-style:square;mso-wrap-distance-left:9pt;mso-wrap-distance-top:0;mso-wrap-distance-right:9pt;mso-wrap-distance-bottom:0;mso-position-horizontal:absolute;mso-position-horizontal-relative:text;mso-position-vertical:absolute;mso-position-vertical-relative:text;v-text-anchor:top" o:gfxdata="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" fillcolor="black [3200]" strokecolor="black [1600]" strokeweight="1pt">
+              <v:shape w14:anchorId="1DA4D8EC" id="Text Box 4" o:spid="_x0000_s1042" type="#_x0000_t202" style="position:absolute;margin-left:62pt;margin-top:-50.4pt;width:322.8pt;height:29.6pt;z-index:251662336;visibility:visible;mso-wrap-style:square;mso-wrap-distance-left:9pt;mso-wrap-distance-top:0;mso-wrap-distance-right:9pt;mso-wrap-distance-bottom:0;mso-position-horizontal:absolute;mso-position-horizontal-relative:text;mso-position-vertical:absolute;mso-position-vertical-relative:text;v-text-anchor:top" o:gfxdata="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" fillcolor="black [3200]" strokecolor="black [1600]" strokeweight="1pt">
                 <v:textbox>
                   <w:txbxContent>
                     <w:p>
@@ -1612,7 +2824,7 @@
   <w:style w:type="paragraph" w:default="1" w:styleId="Normal">
     <w:name w:val="Normal"/>
     <w:qFormat/>
-    <w:rsid w:val="006909EF"/>
+    <w:rsid w:val="0079088F"/>
   </w:style>
   <w:style w:type="character" w:default="1" w:styleId="DefaultParagraphFont">
     <w:name w:val="Default Paragraph Font"/>

</xml_diff>